<commit_message>
Documentação alterada e movi as imagens
</commit_message>
<xml_diff>
--- a/doc/TheBox.docx
+++ b/doc/TheBox.docx
@@ -451,23 +451,33 @@
           <w:szCs w:val="20"/>
           <w:lang w:val="pt-BR"/>
         </w:rPr>
-        <w:t xml:space="preserve">Esta documentação trata </w:t>
-      </w:r>
-      <w:r>
-        <w:rPr>
-          <w:sz w:val="20"/>
-          <w:szCs w:val="20"/>
-          <w:lang w:val="pt-BR"/>
-        </w:rPr>
-        <w:t>do jogo The Box, que ser</w:t>
-      </w:r>
-      <w:r>
-        <w:rPr>
-          <w:sz w:val="20"/>
-          <w:szCs w:val="20"/>
-          <w:lang w:val="pt-BR"/>
-        </w:rPr>
-        <w:t>á desenvolvido como trabalho na disciplina Introdução a Jogos Digitais. Nela, serão tratados os vários aspectos que circundam o desenvolvimento do projeto.</w:t>
+        <w:t>The Box é um jogo bidimensional de plataforma que coloca o jogador em um mundo que se passa dentro da mente do protagonista</w:t>
+      </w:r>
+      <w:r>
+        <w:rPr>
+          <w:sz w:val="20"/>
+          <w:szCs w:val="20"/>
+          <w:lang w:val="pt-BR"/>
+        </w:rPr>
+        <w:t xml:space="preserve">. Sua implementação é estruturada em HTML5 e </w:t>
+      </w:r>
+      <w:proofErr w:type="gramStart"/>
+      <w:r>
+        <w:rPr>
+          <w:sz w:val="20"/>
+          <w:szCs w:val="20"/>
+          <w:lang w:val="pt-BR"/>
+        </w:rPr>
+        <w:t>JavaScript</w:t>
+      </w:r>
+      <w:proofErr w:type="gramEnd"/>
+      <w:r>
+        <w:rPr>
+          <w:sz w:val="20"/>
+          <w:szCs w:val="20"/>
+          <w:lang w:val="pt-BR"/>
+        </w:rPr>
+        <w:t xml:space="preserve"> e o jogo visa expandir o raciocínio e habilidade do jogador ao fazê-lo questionar conceitos aprendidos em jogos ao longo dos anos.</w:t>
       </w:r>
     </w:p>
     <w:p>
@@ -513,7 +523,31 @@
           <w:szCs w:val="20"/>
           <w:lang w:val="pt-BR"/>
         </w:rPr>
-        <w:t>jogo digital, plataforma web, javascript, HTML5, material design, flat design</w:t>
+        <w:t>jogo digital, plataforma web, javascript, HTML5,</w:t>
+      </w:r>
+      <w:r>
+        <w:rPr>
+          <w:sz w:val="20"/>
+          <w:szCs w:val="20"/>
+          <w:lang w:val="pt-BR"/>
+        </w:rPr>
+        <w:t xml:space="preserve"> metodologia em cascata,</w:t>
+      </w:r>
+      <w:r>
+        <w:rPr>
+          <w:sz w:val="20"/>
+          <w:szCs w:val="20"/>
+          <w:lang w:val="pt-BR"/>
+        </w:rPr>
+        <w:t xml:space="preserve"> material design, flat design</w:t>
+      </w:r>
+      <w:r>
+        <w:rPr>
+          <w:sz w:val="20"/>
+          <w:szCs w:val="20"/>
+          <w:lang w:val="pt-BR"/>
+        </w:rPr>
+        <w:t xml:space="preserve">, </w:t>
       </w:r>
     </w:p>
     <w:p>
@@ -583,7 +617,55 @@
           <w:szCs w:val="20"/>
           <w:lang w:val="pt-BR"/>
         </w:rPr>
-        <w:t>com movimentação sidescrolling, sem restrições de idade e voltado a jogadores casuais.</w:t>
+        <w:t>com movimentação sidescrolling que coloca o jogador dentro da imaginação do protagonista</w:t>
+      </w:r>
+      <w:r>
+        <w:rPr>
+          <w:sz w:val="20"/>
+          <w:szCs w:val="20"/>
+          <w:lang w:val="pt-BR"/>
+        </w:rPr>
+        <w:t xml:space="preserve">. Para avançar nas fases, ele precisará imergir </w:t>
+      </w:r>
+      <w:r>
+        <w:rPr>
+          <w:sz w:val="20"/>
+          <w:szCs w:val="20"/>
+          <w:lang w:val="pt-BR"/>
+        </w:rPr>
+        <w:t>na consciência do personagem e utilizar conhecimentos de inferência para desvendar quebra-cabeças e derrotar</w:t>
+      </w:r>
+      <w:r>
+        <w:rPr>
+          <w:sz w:val="20"/>
+          <w:szCs w:val="20"/>
+          <w:lang w:val="pt-BR"/>
+        </w:rPr>
+        <w:t xml:space="preserve"> inimigos. Não há </w:t>
+      </w:r>
+      <w:r>
+        <w:rPr>
+          <w:sz w:val="20"/>
+          <w:szCs w:val="20"/>
+          <w:lang w:val="pt-BR"/>
+        </w:rPr>
+        <w:t xml:space="preserve">restrições de idade </w:t>
+      </w:r>
+      <w:r>
+        <w:rPr>
+          <w:sz w:val="20"/>
+          <w:szCs w:val="20"/>
+          <w:lang w:val="pt-BR"/>
+        </w:rPr>
+        <w:t>e o jogo é</w:t>
+      </w:r>
+      <w:r>
+        <w:rPr>
+          <w:sz w:val="20"/>
+          <w:szCs w:val="20"/>
+          <w:lang w:val="pt-BR"/>
+        </w:rPr>
+        <w:t xml:space="preserve"> voltado a jogadores casuais.</w:t>
       </w:r>
     </w:p>
     <w:p>
@@ -617,16 +699,6 @@
     </w:p>
     <w:p>
       <w:pPr>
-        <w:jc w:val="both"/>
-        <w:rPr>
-          <w:sz w:val="20"/>
-          <w:szCs w:val="20"/>
-          <w:lang w:val="pt-BR"/>
-        </w:rPr>
-      </w:pPr>
-    </w:p>
-    <w:p>
-      <w:pPr>
         <w:ind w:firstLine="284"/>
         <w:jc w:val="both"/>
         <w:rPr>
@@ -635,24 +707,6 @@
           <w:lang w:val="pt-BR"/>
         </w:rPr>
       </w:pPr>
-      <w:r>
-        <w:rPr>
-          <w:sz w:val="20"/>
-          <w:szCs w:val="20"/>
-          <w:lang w:val="pt-BR"/>
-        </w:rPr>
-        <w:t>Portanto, ele é uma opção relevante para quem prefere jogos que explorem perspectivas distintas de um mesmo conceito, expandindo a capacidade lógica e interpretativa do jogador.</w:t>
-      </w:r>
-    </w:p>
-    <w:p>
-      <w:pPr>
-        <w:jc w:val="both"/>
-        <w:rPr>
-          <w:sz w:val="20"/>
-          <w:szCs w:val="20"/>
-          <w:lang w:val="pt-BR"/>
-        </w:rPr>
-      </w:pPr>
     </w:p>
     <w:p>
       <w:pPr>
@@ -670,7 +724,15 @@
           <w:szCs w:val="20"/>
           <w:lang w:val="pt-BR"/>
         </w:rPr>
-        <w:t>Em termos visuais, o jogo se apropria de elementos de design contemporâneos como material design e flat design. Alguns exemplos de implementação dos elementos mencionados são comumente vistos em jogos para celular como Alto’s Adventure, Monument Valley e Stacks.</w:t>
+        <w:t>Portanto, ele pode ser</w:t>
+      </w:r>
+      <w:r>
+        <w:rPr>
+          <w:sz w:val="20"/>
+          <w:szCs w:val="20"/>
+          <w:lang w:val="pt-BR"/>
+        </w:rPr>
+        <w:t xml:space="preserve"> uma opção relevante para quem prefere jogos que explorem perspectivas distintas de um mesmo conceito, expandindo a capacidade lógica e interpretativa do jogador.</w:t>
       </w:r>
     </w:p>
     <w:p>
@@ -699,7 +761,272 @@
           <w:szCs w:val="20"/>
           <w:lang w:val="pt-BR"/>
         </w:rPr>
-        <w:t>Para a realização do jogo, foi escolhida a plataforma web, utilizando recursos presentes no HTML5 como o canvas e recursos de JavaScript para desenvolvê-lo.</w:t>
+        <w:t xml:space="preserve">Em termos visuais, o jogo se apropria de elementos de design contemporâneos como material design e flat design. Alguns exemplos de </w:t>
+      </w:r>
+      <w:proofErr w:type="gramStart"/>
+      <w:r>
+        <w:rPr>
+          <w:sz w:val="20"/>
+          <w:szCs w:val="20"/>
+          <w:lang w:val="pt-BR"/>
+        </w:rPr>
+        <w:t>implementação</w:t>
+      </w:r>
+      <w:proofErr w:type="gramEnd"/>
+      <w:r>
+        <w:rPr>
+          <w:sz w:val="20"/>
+          <w:szCs w:val="20"/>
+          <w:lang w:val="pt-BR"/>
+        </w:rPr>
+        <w:t xml:space="preserve"> dos elementos mencionados são comumente vistos em jogos para celular como </w:t>
+      </w:r>
+      <w:proofErr w:type="spellStart"/>
+      <w:r>
+        <w:rPr>
+          <w:sz w:val="20"/>
+          <w:szCs w:val="20"/>
+          <w:lang w:val="pt-BR"/>
+        </w:rPr>
+        <w:t>Alto’s</w:t>
+      </w:r>
+      <w:proofErr w:type="spellEnd"/>
+      <w:r>
+        <w:rPr>
+          <w:sz w:val="20"/>
+          <w:szCs w:val="20"/>
+          <w:lang w:val="pt-BR"/>
+        </w:rPr>
+        <w:t xml:space="preserve"> Adventure, </w:t>
+      </w:r>
+      <w:proofErr w:type="spellStart"/>
+      <w:r>
+        <w:rPr>
+          <w:sz w:val="20"/>
+          <w:szCs w:val="20"/>
+          <w:lang w:val="pt-BR"/>
+        </w:rPr>
+        <w:t>Monument</w:t>
+      </w:r>
+      <w:proofErr w:type="spellEnd"/>
+      <w:r>
+        <w:rPr>
+          <w:sz w:val="20"/>
+          <w:szCs w:val="20"/>
+          <w:lang w:val="pt-BR"/>
+        </w:rPr>
+        <w:t xml:space="preserve"> Valley e </w:t>
+      </w:r>
+      <w:proofErr w:type="spellStart"/>
+      <w:r>
+        <w:rPr>
+          <w:sz w:val="20"/>
+          <w:szCs w:val="20"/>
+          <w:lang w:val="pt-BR"/>
+        </w:rPr>
+        <w:t>Stacks</w:t>
+      </w:r>
+      <w:proofErr w:type="spellEnd"/>
+      <w:r>
+        <w:rPr>
+          <w:sz w:val="20"/>
+          <w:szCs w:val="20"/>
+          <w:lang w:val="pt-BR"/>
+        </w:rPr>
+        <w:t>.</w:t>
+      </w:r>
+    </w:p>
+    <w:p>
+      <w:pPr>
+        <w:ind w:firstLine="284"/>
+        <w:jc w:val="both"/>
+        <w:rPr>
+          <w:color w:val="FF0000"/>
+          <w:sz w:val="20"/>
+          <w:szCs w:val="20"/>
+          <w:lang w:val="pt-BR"/>
+        </w:rPr>
+      </w:pPr>
+      <w:r>
+        <w:rPr>
+          <w:color w:val="FF0000"/>
+          <w:sz w:val="20"/>
+          <w:szCs w:val="20"/>
+          <w:lang w:val="pt-BR"/>
+        </w:rPr>
+        <w:t xml:space="preserve">Citar Material Design </w:t>
+      </w:r>
+      <w:hyperlink r:id="rId7" w:history="1">
+        <w:r>
+          <w:rPr>
+            <w:rStyle w:val="Hyperlink"/>
+            <w:color w:val="FF0000"/>
+            <w:sz w:val="20"/>
+            <w:szCs w:val="20"/>
+            <w:lang w:val="pt-BR"/>
+          </w:rPr>
+          <w:t>https://www.google.com/design/spec/material-</w:t>
+        </w:r>
+        <w:r>
+          <w:rPr>
+            <w:rStyle w:val="Hyperlink"/>
+            <w:color w:val="FF0000"/>
+            <w:sz w:val="20"/>
+            <w:szCs w:val="20"/>
+            <w:lang w:val="pt-BR"/>
+          </w:rPr>
+          <w:lastRenderedPageBreak/>
+          <w:t>design/introduction.html</w:t>
+        </w:r>
+      </w:hyperlink>
+      <w:r>
+        <w:rPr>
+          <w:color w:val="FF0000"/>
+          <w:sz w:val="20"/>
+          <w:szCs w:val="20"/>
+          <w:lang w:val="pt-BR"/>
+        </w:rPr>
+        <w:t xml:space="preserve"> e Flat Design </w:t>
+      </w:r>
+      <w:hyperlink r:id="rId8" w:history="1">
+        <w:r>
+          <w:rPr>
+            <w:rStyle w:val="Hyperlink"/>
+            <w:color w:val="FF0000"/>
+            <w:sz w:val="20"/>
+            <w:szCs w:val="20"/>
+            <w:lang w:val="pt-BR"/>
+          </w:rPr>
+          <w:t>http://uxmag.com/articles/a-look-at-flat-design-and-why-its-significant</w:t>
+        </w:r>
+      </w:hyperlink>
+      <w:r>
+        <w:rPr>
+          <w:color w:val="FF0000"/>
+          <w:sz w:val="20"/>
+          <w:szCs w:val="20"/>
+          <w:lang w:val="pt-BR"/>
+        </w:rPr>
+        <w:t xml:space="preserve"> </w:t>
+      </w:r>
+    </w:p>
+    <w:p>
+      <w:pPr>
+        <w:jc w:val="both"/>
+        <w:rPr>
+          <w:sz w:val="20"/>
+          <w:szCs w:val="20"/>
+          <w:lang w:val="pt-BR"/>
+        </w:rPr>
+      </w:pPr>
+    </w:p>
+    <w:p>
+      <w:pPr>
+        <w:ind w:firstLine="284"/>
+        <w:jc w:val="both"/>
+        <w:rPr>
+          <w:sz w:val="20"/>
+          <w:szCs w:val="20"/>
+          <w:lang w:val="pt-BR"/>
+        </w:rPr>
+      </w:pPr>
+      <w:r>
+        <w:rPr>
+          <w:sz w:val="20"/>
+          <w:szCs w:val="20"/>
+          <w:lang w:val="pt-BR"/>
+        </w:rPr>
+        <w:t xml:space="preserve">Para a realização do jogo, foi escolhida a plataforma web, utilizando recursos presentes no HTML5 como o canvas e </w:t>
+      </w:r>
+      <w:r>
+        <w:rPr>
+          <w:sz w:val="20"/>
+          <w:szCs w:val="20"/>
+          <w:lang w:val="pt-BR"/>
+        </w:rPr>
+        <w:t xml:space="preserve">metodologia em cascata </w:t>
+      </w:r>
+      <w:r>
+        <w:rPr>
+          <w:sz w:val="20"/>
+          <w:szCs w:val="20"/>
+          <w:lang w:val="pt-BR"/>
+        </w:rPr>
+        <w:t>d</w:t>
+      </w:r>
+      <w:r>
+        <w:rPr>
+          <w:sz w:val="20"/>
+          <w:szCs w:val="20"/>
+          <w:lang w:val="pt-BR"/>
+        </w:rPr>
+        <w:t xml:space="preserve">o </w:t>
+      </w:r>
+      <w:proofErr w:type="gramStart"/>
+      <w:r>
+        <w:rPr>
+          <w:sz w:val="20"/>
+          <w:szCs w:val="20"/>
+          <w:lang w:val="pt-BR"/>
+        </w:rPr>
+        <w:t>JavaScript</w:t>
+      </w:r>
+      <w:proofErr w:type="gramEnd"/>
+      <w:r>
+        <w:rPr>
+          <w:sz w:val="20"/>
+          <w:szCs w:val="20"/>
+          <w:lang w:val="pt-BR"/>
+        </w:rPr>
+        <w:t xml:space="preserve"> para desenvolvê-lo.</w:t>
+      </w:r>
+    </w:p>
+    <w:p>
+      <w:pPr>
+        <w:ind w:firstLine="284"/>
+        <w:jc w:val="both"/>
+        <w:rPr>
+          <w:sz w:val="20"/>
+          <w:szCs w:val="20"/>
+          <w:lang w:val="pt-BR"/>
+        </w:rPr>
+      </w:pPr>
+    </w:p>
+    <w:p>
+      <w:pPr>
+        <w:ind w:firstLine="284"/>
+        <w:jc w:val="both"/>
+        <w:rPr>
+          <w:sz w:val="20"/>
+          <w:szCs w:val="20"/>
+          <w:lang w:val="pt-BR"/>
+        </w:rPr>
+      </w:pPr>
+      <w:r>
+        <w:rPr>
+          <w:sz w:val="20"/>
+          <w:szCs w:val="20"/>
+          <w:lang w:val="pt-BR"/>
+        </w:rPr>
+        <w:t xml:space="preserve">Dessa forma, o </w:t>
+      </w:r>
+      <w:proofErr w:type="gramStart"/>
+      <w:r>
+        <w:rPr>
+          <w:sz w:val="20"/>
+          <w:szCs w:val="20"/>
+          <w:lang w:val="pt-BR"/>
+        </w:rPr>
+        <w:t>JavaScript</w:t>
+      </w:r>
+      <w:proofErr w:type="gramEnd"/>
+      <w:r>
+        <w:rPr>
+          <w:sz w:val="20"/>
+          <w:szCs w:val="20"/>
+          <w:lang w:val="pt-BR"/>
+        </w:rPr>
+        <w:t xml:space="preserve"> fica responsável por manipular a física do jogo, movimentação e disposição, enquanto o HTML5 tem o papel de exibir o conteúdo adequadamente.</w:t>
       </w:r>
     </w:p>
     <w:p>
@@ -745,6 +1072,313 @@
       <w:pPr>
         <w:jc w:val="both"/>
         <w:rPr>
+          <w:rFonts w:ascii="Arial" w:hAnsi="Arial" w:cs="Arial"/>
+          <w:b/>
+          <w:bCs/>
+          <w:lang w:val="pt-BR"/>
+        </w:rPr>
+      </w:pPr>
+    </w:p>
+    <w:p>
+      <w:pPr>
+        <w:jc w:val="both"/>
+        <w:rPr>
+          <w:rFonts w:ascii="Arial" w:hAnsi="Arial" w:cs="Arial"/>
+          <w:b/>
+          <w:bCs/>
+          <w:sz w:val="20"/>
+          <w:szCs w:val="20"/>
+          <w:lang w:val="pt-BR"/>
+        </w:rPr>
+      </w:pPr>
+      <w:bookmarkStart w:id="2" w:name="OLE_LINK20"/>
+      <w:bookmarkStart w:id="3" w:name="OLE_LINK23"/>
+      <w:r>
+        <w:rPr>
+          <w:rFonts w:ascii="Arial" w:hAnsi="Arial" w:cs="Arial"/>
+          <w:b/>
+          <w:bCs/>
+          <w:sz w:val="20"/>
+          <w:szCs w:val="20"/>
+          <w:lang w:val="pt-BR"/>
+        </w:rPr>
+        <w:t>2</w:t>
+      </w:r>
+      <w:r>
+        <w:rPr>
+          <w:rFonts w:ascii="Arial" w:hAnsi="Arial" w:cs="Arial"/>
+          <w:b/>
+          <w:bCs/>
+          <w:sz w:val="20"/>
+          <w:szCs w:val="20"/>
+          <w:lang w:val="pt-BR"/>
+        </w:rPr>
+        <w:t xml:space="preserve">.1 </w:t>
+      </w:r>
+      <w:r>
+        <w:rPr>
+          <w:rFonts w:ascii="Arial" w:hAnsi="Arial" w:cs="Arial"/>
+          <w:b/>
+          <w:bCs/>
+          <w:sz w:val="20"/>
+          <w:szCs w:val="20"/>
+          <w:lang w:val="pt-BR"/>
+        </w:rPr>
+        <w:t>Premissa</w:t>
+      </w:r>
+    </w:p>
+    <w:bookmarkEnd w:id="2"/>
+    <w:bookmarkEnd w:id="3"/>
+    <w:p>
+      <w:pPr>
+        <w:jc w:val="both"/>
+        <w:rPr>
+          <w:sz w:val="20"/>
+          <w:szCs w:val="20"/>
+          <w:lang w:val="pt-BR"/>
+        </w:rPr>
+      </w:pPr>
+    </w:p>
+    <w:p>
+      <w:pPr>
+        <w:jc w:val="both"/>
+        <w:rPr>
+          <w:sz w:val="20"/>
+          <w:szCs w:val="20"/>
+          <w:lang w:val="pt-BR"/>
+        </w:rPr>
+      </w:pPr>
+      <w:r>
+        <w:rPr>
+          <w:sz w:val="20"/>
+          <w:szCs w:val="20"/>
+          <w:lang w:val="pt-BR"/>
+        </w:rPr>
+        <w:t>The Box coloca o jogador na pele de um protagonista confuso e perdido num mundo desconhecido do qual deseja encontrar a saída. Para encontrar o caminho de volta para sua casa, ele terá de desbravar charadas e quebra-cabeças mirabolantes que colocarão em cheque tudo o que ele tinha como verdades!</w:t>
+      </w:r>
+    </w:p>
+    <w:p>
+      <w:pPr>
+        <w:jc w:val="both"/>
+        <w:rPr>
+          <w:sz w:val="20"/>
+          <w:szCs w:val="20"/>
+          <w:lang w:val="pt-BR"/>
+        </w:rPr>
+      </w:pPr>
+    </w:p>
+    <w:p>
+      <w:pPr>
+        <w:jc w:val="both"/>
+        <w:rPr>
+          <w:rFonts w:ascii="Arial" w:hAnsi="Arial" w:cs="Arial"/>
+          <w:b/>
+          <w:bCs/>
+          <w:sz w:val="20"/>
+          <w:szCs w:val="20"/>
+          <w:lang w:val="pt-BR"/>
+        </w:rPr>
+      </w:pPr>
+      <w:r>
+        <w:rPr>
+          <w:rFonts w:ascii="Arial" w:hAnsi="Arial" w:cs="Arial"/>
+          <w:b/>
+          <w:bCs/>
+          <w:sz w:val="20"/>
+          <w:szCs w:val="20"/>
+          <w:lang w:val="pt-BR"/>
+        </w:rPr>
+        <w:t>2</w:t>
+      </w:r>
+      <w:r>
+        <w:rPr>
+          <w:rFonts w:ascii="Arial" w:hAnsi="Arial" w:cs="Arial"/>
+          <w:b/>
+          <w:bCs/>
+          <w:sz w:val="20"/>
+          <w:szCs w:val="20"/>
+          <w:lang w:val="pt-BR"/>
+        </w:rPr>
+        <w:t>.</w:t>
+      </w:r>
+      <w:r>
+        <w:rPr>
+          <w:rFonts w:ascii="Arial" w:hAnsi="Arial" w:cs="Arial"/>
+          <w:b/>
+          <w:bCs/>
+          <w:sz w:val="20"/>
+          <w:szCs w:val="20"/>
+          <w:lang w:val="pt-BR"/>
+        </w:rPr>
+        <w:t>2</w:t>
+      </w:r>
+      <w:r>
+        <w:rPr>
+          <w:rFonts w:ascii="Arial" w:hAnsi="Arial" w:cs="Arial"/>
+          <w:b/>
+          <w:bCs/>
+          <w:sz w:val="20"/>
+          <w:szCs w:val="20"/>
+          <w:lang w:val="pt-BR"/>
+        </w:rPr>
+        <w:t xml:space="preserve"> </w:t>
+      </w:r>
+      <w:r>
+        <w:rPr>
+          <w:rFonts w:ascii="Arial" w:hAnsi="Arial" w:cs="Arial"/>
+          <w:b/>
+          <w:bCs/>
+          <w:sz w:val="20"/>
+          <w:szCs w:val="20"/>
+          <w:lang w:val="pt-BR"/>
+        </w:rPr>
+        <w:t>Tema</w:t>
+      </w:r>
+    </w:p>
+    <w:p>
+      <w:pPr>
+        <w:jc w:val="both"/>
+        <w:rPr>
+          <w:sz w:val="20"/>
+          <w:szCs w:val="20"/>
+          <w:lang w:val="pt-BR"/>
+        </w:rPr>
+      </w:pPr>
+    </w:p>
+    <w:p>
+      <w:pPr>
+        <w:jc w:val="both"/>
+        <w:rPr>
+          <w:sz w:val="20"/>
+          <w:szCs w:val="20"/>
+          <w:lang w:val="pt-BR"/>
+        </w:rPr>
+      </w:pPr>
+      <w:r>
+        <w:rPr>
+          <w:sz w:val="20"/>
+          <w:szCs w:val="20"/>
+          <w:lang w:val="pt-BR"/>
+        </w:rPr>
+        <w:t>O jogo em questão possui uma</w:t>
+      </w:r>
+      <w:r>
+        <w:rPr>
+          <w:sz w:val="20"/>
+          <w:szCs w:val="20"/>
+          <w:lang w:val="pt-BR"/>
+        </w:rPr>
+        <w:t xml:space="preserve"> temática psicodélica e um visual cuja</w:t>
+      </w:r>
+      <w:r>
+        <w:rPr>
+          <w:sz w:val="20"/>
+          <w:szCs w:val="20"/>
+          <w:lang w:val="pt-BR"/>
+        </w:rPr>
+        <w:t xml:space="preserve"> atmosfera</w:t>
+      </w:r>
+      <w:r>
+        <w:rPr>
+          <w:sz w:val="20"/>
+          <w:szCs w:val="20"/>
+          <w:lang w:val="pt-BR"/>
+        </w:rPr>
+        <w:t xml:space="preserve"> aparenta</w:t>
+      </w:r>
+      <w:r>
+        <w:rPr>
+          <w:sz w:val="20"/>
+          <w:szCs w:val="20"/>
+          <w:lang w:val="pt-BR"/>
+        </w:rPr>
+        <w:t>, a princípio, inocente e caprichosa, com fases coloridas, estética minimalista</w:t>
+      </w:r>
+      <w:r>
+        <w:rPr>
+          <w:sz w:val="20"/>
+          <w:szCs w:val="20"/>
+          <w:lang w:val="pt-BR"/>
+        </w:rPr>
+        <w:t xml:space="preserve"> e cartunesca, além de uma</w:t>
+      </w:r>
+      <w:r>
+        <w:rPr>
+          <w:sz w:val="20"/>
+          <w:szCs w:val="20"/>
+          <w:lang w:val="pt-BR"/>
+        </w:rPr>
+        <w:t xml:space="preserve"> sonoplastia suave. A história, no entanto, possui em suas entrelinhas um aspecto tenebroso e sombrio</w:t>
+      </w:r>
+      <w:r>
+        <w:rPr>
+          <w:sz w:val="20"/>
+          <w:szCs w:val="20"/>
+          <w:lang w:val="pt-BR"/>
+        </w:rPr>
+        <w:t>.</w:t>
+      </w:r>
+    </w:p>
+    <w:p>
+      <w:pPr>
+        <w:jc w:val="both"/>
+        <w:rPr>
+          <w:sz w:val="20"/>
+          <w:szCs w:val="20"/>
+          <w:lang w:val="pt-BR"/>
+        </w:rPr>
+      </w:pPr>
+    </w:p>
+    <w:p>
+      <w:pPr>
+        <w:jc w:val="both"/>
+        <w:rPr>
+          <w:rFonts w:ascii="Arial" w:hAnsi="Arial" w:cs="Arial"/>
+          <w:b/>
+          <w:bCs/>
+          <w:sz w:val="20"/>
+          <w:szCs w:val="20"/>
+          <w:lang w:val="pt-BR"/>
+        </w:rPr>
+      </w:pPr>
+      <w:r>
+        <w:rPr>
+          <w:rFonts w:ascii="Arial" w:hAnsi="Arial" w:cs="Arial"/>
+          <w:b/>
+          <w:bCs/>
+          <w:sz w:val="20"/>
+          <w:szCs w:val="20"/>
+          <w:lang w:val="pt-BR"/>
+        </w:rPr>
+        <w:t>2</w:t>
+      </w:r>
+      <w:r>
+        <w:rPr>
+          <w:rFonts w:ascii="Arial" w:hAnsi="Arial" w:cs="Arial"/>
+          <w:b/>
+          <w:bCs/>
+          <w:sz w:val="20"/>
+          <w:szCs w:val="20"/>
+          <w:lang w:val="pt-BR"/>
+        </w:rPr>
+        <w:t>.</w:t>
+      </w:r>
+      <w:r>
+        <w:rPr>
+          <w:rFonts w:ascii="Arial" w:hAnsi="Arial" w:cs="Arial"/>
+          <w:b/>
+          <w:bCs/>
+          <w:sz w:val="20"/>
+          <w:szCs w:val="20"/>
+          <w:lang w:val="pt-BR"/>
+        </w:rPr>
+        <w:t>3 Enredo</w:t>
+      </w:r>
+    </w:p>
+    <w:p>
+      <w:pPr>
+        <w:jc w:val="both"/>
+        <w:rPr>
           <w:sz w:val="20"/>
           <w:szCs w:val="20"/>
           <w:lang w:val="pt-BR"/>
@@ -774,7 +1408,68 @@
           <w:szCs w:val="20"/>
           <w:lang w:val="pt-BR"/>
         </w:rPr>
-        <w:t xml:space="preserve">a história se passa dentro da mente do protagonista. Este, sem tomar conhecimento de onde se </w:t>
+        <w:t>a história se passa dentro da mente do protagonista</w:t>
+      </w:r>
+      <w:r>
+        <w:rPr>
+          <w:sz w:val="20"/>
+          <w:szCs w:val="20"/>
+          <w:lang w:val="pt-BR"/>
+        </w:rPr>
+        <w:t xml:space="preserve"> e cada fase reflete, metaforicamente, o estado mental dele</w:t>
+      </w:r>
+      <w:r>
+        <w:rPr>
+          <w:sz w:val="20"/>
+          <w:szCs w:val="20"/>
+          <w:lang w:val="pt-BR"/>
+        </w:rPr>
+        <w:t xml:space="preserve">. Este, </w:t>
+      </w:r>
+      <w:r>
+        <w:rPr>
+          <w:sz w:val="20"/>
+          <w:szCs w:val="20"/>
+          <w:lang w:val="pt-BR"/>
+        </w:rPr>
+        <w:t xml:space="preserve">ainda sem saber </w:t>
+      </w:r>
+      <w:r>
+        <w:rPr>
+          <w:sz w:val="20"/>
+          <w:szCs w:val="20"/>
+          <w:lang w:val="pt-BR"/>
+        </w:rPr>
+        <w:t>onde se encontra, tem como único objetivo encontrar o caminho de volta para casa.</w:t>
+      </w:r>
+    </w:p>
+    <w:p>
+      <w:pPr>
+        <w:jc w:val="both"/>
+        <w:rPr>
+          <w:sz w:val="20"/>
+          <w:szCs w:val="20"/>
+          <w:lang w:val="pt-BR"/>
+        </w:rPr>
+      </w:pPr>
+    </w:p>
+    <w:p>
+      <w:pPr>
+        <w:ind w:firstLine="284"/>
+        <w:jc w:val="both"/>
+        <w:rPr>
+          <w:sz w:val="20"/>
+          <w:szCs w:val="20"/>
+          <w:lang w:val="pt-BR"/>
+        </w:rPr>
+      </w:pPr>
+      <w:r>
+        <w:rPr>
+          <w:sz w:val="20"/>
+          <w:szCs w:val="20"/>
+          <w:lang w:val="pt-BR"/>
+        </w:rPr>
+        <w:t xml:space="preserve">O protagonista é ensinado, ao longo do jogo, do que o mundo em questão se trata e, com a progressão </w:t>
       </w:r>
       <w:r>
         <w:rPr>
@@ -783,7 +1478,15 @@
           <w:lang w:val="pt-BR"/>
         </w:rPr>
         <w:lastRenderedPageBreak/>
-        <w:t>encontra, tem como único objetivo encontrar o caminho de volta para casa.</w:t>
+        <w:t>da história, o motivo de estar ali.</w:t>
+      </w:r>
+      <w:r>
+        <w:rPr>
+          <w:sz w:val="20"/>
+          <w:szCs w:val="20"/>
+          <w:lang w:val="pt-BR"/>
+        </w:rPr>
+        <w:t xml:space="preserve"> O mentor, que é quem contextualiza o jogador com estas informações, faz isso através de charadas, linguagem figurativa e jogos de palavras.</w:t>
       </w:r>
     </w:p>
     <w:p>
@@ -812,7 +1515,31 @@
           <w:szCs w:val="20"/>
           <w:lang w:val="pt-BR"/>
         </w:rPr>
-        <w:t>O protagonista é ensinado, ao longo do jogo, do que o mundo em questão se trata e, com a progressão da história, o motivo de estar ali.</w:t>
+        <w:t>O motivo, que o jogo intencionalmente deixa implícito, é que o personagem encontra-se em coma</w:t>
+      </w:r>
+      <w:r>
+        <w:rPr>
+          <w:sz w:val="20"/>
+          <w:szCs w:val="20"/>
+          <w:lang w:val="pt-BR"/>
+        </w:rPr>
+        <w:t>, apena</w:t>
+      </w:r>
+      <w:r>
+        <w:rPr>
+          <w:sz w:val="20"/>
+          <w:szCs w:val="20"/>
+          <w:lang w:val="pt-BR"/>
+        </w:rPr>
+        <w:t>s</w:t>
+      </w:r>
+      <w:r>
+        <w:rPr>
+          <w:sz w:val="20"/>
+          <w:szCs w:val="20"/>
+          <w:lang w:val="pt-BR"/>
+        </w:rPr>
+        <w:t xml:space="preserve"> aguardando o momento de sua morte, que se dá ao desfecho do jogo.</w:t>
       </w:r>
     </w:p>
     <w:p>
@@ -841,60 +1568,37 @@
           <w:szCs w:val="20"/>
           <w:lang w:val="pt-BR"/>
         </w:rPr>
-        <w:t>O motivo, que o jogo intencionalmente deixa implícito, é que o personagem encontra-se em coma</w:t>
-      </w:r>
-      <w:r>
-        <w:rPr>
-          <w:sz w:val="20"/>
-          <w:szCs w:val="20"/>
-          <w:lang w:val="pt-BR"/>
-        </w:rPr>
-        <w:t>, apena</w:t>
-      </w:r>
-      <w:r>
-        <w:rPr>
-          <w:sz w:val="20"/>
-          <w:szCs w:val="20"/>
-          <w:lang w:val="pt-BR"/>
-        </w:rPr>
-        <w:t>s</w:t>
-      </w:r>
-      <w:r>
-        <w:rPr>
-          <w:sz w:val="20"/>
-          <w:szCs w:val="20"/>
-          <w:lang w:val="pt-BR"/>
-        </w:rPr>
-        <w:t xml:space="preserve"> aguardando o momento de sua morte, que se dá ao desfecho do jogo.</w:t>
-      </w:r>
-    </w:p>
-    <w:p>
-      <w:pPr>
-        <w:jc w:val="both"/>
-        <w:rPr>
-          <w:sz w:val="20"/>
-          <w:szCs w:val="20"/>
-          <w:lang w:val="pt-BR"/>
-        </w:rPr>
-      </w:pPr>
+        <w:t>As fases, seguindo o enredo supracitado, utilizarão como temática os Cinco Estágios de Perda e Dor de Kübler-Ross: negação e isolação, raiva, negociação, depressão e aceitação.</w:t>
+      </w:r>
     </w:p>
     <w:p>
       <w:pPr>
         <w:ind w:firstLine="284"/>
         <w:jc w:val="both"/>
         <w:rPr>
-          <w:sz w:val="20"/>
-          <w:szCs w:val="20"/>
-          <w:lang w:val="pt-BR"/>
-        </w:rPr>
-      </w:pPr>
-      <w:r>
-        <w:rPr>
-          <w:sz w:val="20"/>
-          <w:szCs w:val="20"/>
-          <w:lang w:val="pt-BR"/>
-        </w:rPr>
-        <w:t>As fases, seguindo o enredo supracitado, utilizarão como temática os Cinco Estágios de Perda e Dor de Kübler-Ross: negação e isolação, raiva, negociação, depressão e aceitação.</w:t>
+          <w:color w:val="FF0000"/>
+          <w:sz w:val="20"/>
+          <w:szCs w:val="20"/>
+          <w:lang w:val="pt-BR"/>
+        </w:rPr>
+      </w:pPr>
+      <w:r>
+        <w:rPr>
+          <w:color w:val="FF0000"/>
+          <w:sz w:val="20"/>
+          <w:szCs w:val="20"/>
+          <w:lang w:val="pt-BR"/>
+        </w:rPr>
+        <w:t>Citar Kübler-Ross: http://grief.com/the-five-stages-of-grief/</w:t>
+      </w:r>
+      <w:r>
+        <w:rPr>
+          <w:color w:val="FF0000"/>
+          <w:sz w:val="20"/>
+          <w:szCs w:val="20"/>
+          <w:lang w:val="pt-BR"/>
+        </w:rPr>
+        <w:t xml:space="preserve"> </w:t>
       </w:r>
     </w:p>
     <w:p>
@@ -968,15 +1672,15 @@
           <w:lang w:val="pt-BR"/>
         </w:rPr>
       </w:pPr>
-      <w:bookmarkStart w:id="2" w:name="OLE_LINK1"/>
-      <w:bookmarkStart w:id="3" w:name="OLE_LINK2"/>
-      <w:bookmarkStart w:id="4" w:name="OLE_LINK5"/>
+      <w:bookmarkStart w:id="4" w:name="OLE_LINK1"/>
+      <w:bookmarkStart w:id="5" w:name="OLE_LINK2"/>
+      <w:bookmarkStart w:id="6" w:name="OLE_LINK5"/>
       <w:r>
         <w:rPr>
           <w:noProof/>
         </w:rPr>
         <w:drawing>
-          <wp:anchor distT="0" distB="0" distL="114300" distR="114300" simplePos="0" relativeHeight="251662336" behindDoc="0" locked="0" layoutInCell="1" allowOverlap="1">
+          <wp:anchor distT="0" distB="0" distL="114300" distR="114300" simplePos="0" relativeHeight="251662336" behindDoc="0" locked="0" layoutInCell="1" allowOverlap="1" wp14:anchorId="12287EF6" wp14:editId="369B715E">
             <wp:simplePos x="0" y="0"/>
             <wp:positionH relativeFrom="column">
               <wp:posOffset>0</wp:posOffset>
@@ -999,7 +1703,7 @@
                     <pic:cNvPicPr/>
                   </pic:nvPicPr>
                   <pic:blipFill>
-                    <a:blip r:embed="rId7" cstate="print">
+                    <a:blip r:embed="rId9" cstate="print">
                       <a:extLst>
                         <a:ext uri="{28A0092B-C50C-407E-A947-70E740481C1C}">
                           <a14:useLocalDpi xmlns:a14="http://schemas.microsoft.com/office/drawing/2010/main" val="0"/>
@@ -1031,6 +1735,9 @@
           </wp:anchor>
         </w:drawing>
       </w:r>
+      <w:bookmarkStart w:id="7" w:name="OLE_LINK14"/>
+      <w:bookmarkStart w:id="8" w:name="OLE_LINK19"/>
+      <w:proofErr w:type="gramStart"/>
       <w:r>
         <w:rPr>
           <w:rFonts w:ascii="Arial" w:hAnsi="Arial" w:cs="Arial"/>
@@ -1062,33 +1769,47 @@
           <w:szCs w:val="20"/>
           <w:lang w:val="pt-BR"/>
         </w:rPr>
-        <w:t>Protagonista / Jogador</w:t>
-      </w:r>
-    </w:p>
-    <w:bookmarkEnd w:id="2"/>
-    <w:bookmarkEnd w:id="3"/>
+        <w:t>Protagonista</w:t>
+      </w:r>
+      <w:proofErr w:type="gramEnd"/>
+      <w:r>
+        <w:rPr>
+          <w:rFonts w:ascii="Arial" w:hAnsi="Arial" w:cs="Arial"/>
+          <w:b/>
+          <w:bCs/>
+          <w:sz w:val="20"/>
+          <w:szCs w:val="20"/>
+          <w:lang w:val="pt-BR"/>
+        </w:rPr>
+        <w:t xml:space="preserve"> / Jogador</w:t>
+      </w:r>
+      <w:bookmarkEnd w:id="7"/>
+      <w:bookmarkEnd w:id="8"/>
+    </w:p>
     <w:bookmarkEnd w:id="4"/>
-    <w:p>
-      <w:pPr>
-        <w:jc w:val="both"/>
-        <w:rPr>
-          <w:sz w:val="20"/>
-          <w:szCs w:val="20"/>
-          <w:lang w:val="pt-BR"/>
-        </w:rPr>
-      </w:pPr>
-    </w:p>
-    <w:p>
-      <w:pPr>
-        <w:jc w:val="both"/>
-        <w:rPr>
-          <w:sz w:val="20"/>
-          <w:szCs w:val="20"/>
-          <w:lang w:val="pt-BR"/>
-        </w:rPr>
-      </w:pPr>
-      <w:bookmarkStart w:id="5" w:name="OLE_LINK3"/>
-      <w:bookmarkStart w:id="6" w:name="OLE_LINK4"/>
+    <w:bookmarkEnd w:id="5"/>
+    <w:bookmarkEnd w:id="6"/>
+    <w:p>
+      <w:pPr>
+        <w:jc w:val="both"/>
+        <w:rPr>
+          <w:sz w:val="20"/>
+          <w:szCs w:val="20"/>
+          <w:lang w:val="pt-BR"/>
+        </w:rPr>
+      </w:pPr>
+    </w:p>
+    <w:p>
+      <w:pPr>
+        <w:jc w:val="both"/>
+        <w:rPr>
+          <w:sz w:val="20"/>
+          <w:szCs w:val="20"/>
+          <w:lang w:val="pt-BR"/>
+        </w:rPr>
+      </w:pPr>
+      <w:bookmarkStart w:id="9" w:name="OLE_LINK3"/>
+      <w:bookmarkStart w:id="10" w:name="OLE_LINK4"/>
       <w:r>
         <w:rPr>
           <w:sz w:val="20"/>
@@ -1097,8 +1818,8 @@
         </w:rPr>
         <w:t xml:space="preserve">O </w:t>
       </w:r>
-      <w:bookmarkEnd w:id="5"/>
-      <w:bookmarkEnd w:id="6"/>
+      <w:bookmarkEnd w:id="9"/>
+      <w:bookmarkEnd w:id="10"/>
       <w:r>
         <w:rPr>
           <w:sz w:val="20"/>
@@ -1187,7 +1908,7 @@
                     </pic:cNvPicPr>
                   </pic:nvPicPr>
                   <pic:blipFill>
-                    <a:blip r:embed="rId8" cstate="print">
+                    <a:blip r:embed="rId10" cstate="print">
                       <a:extLst>
                         <a:ext uri="{28A0092B-C50C-407E-A947-70E740481C1C}">
                           <a14:useLocalDpi xmlns:a14="http://schemas.microsoft.com/office/drawing/2010/main" val="0"/>
@@ -1333,14 +2054,50 @@
       <w:pPr>
         <w:jc w:val="both"/>
         <w:rPr>
-          <w:rFonts w:ascii="Arial" w:hAnsi="Arial" w:cs="Arial"/>
-          <w:b/>
-          <w:bCs/>
-          <w:lang w:val="pt-BR"/>
-        </w:rPr>
-      </w:pPr>
-      <w:bookmarkStart w:id="7" w:name="OLE_LINK15"/>
-      <w:bookmarkStart w:id="8" w:name="OLE_LINK16"/>
+          <w:sz w:val="20"/>
+          <w:szCs w:val="20"/>
+          <w:lang w:val="pt-BR"/>
+        </w:rPr>
+      </w:pPr>
+    </w:p>
+    <w:p>
+      <w:pPr>
+        <w:jc w:val="both"/>
+        <w:rPr>
+          <w:sz w:val="20"/>
+          <w:szCs w:val="20"/>
+          <w:lang w:val="pt-BR"/>
+        </w:rPr>
+      </w:pPr>
+      <w:r>
+        <w:rPr>
+          <w:sz w:val="20"/>
+          <w:szCs w:val="20"/>
+          <w:lang w:val="pt-BR"/>
+        </w:rPr>
+        <w:t xml:space="preserve">Para orientar o jogador, ele faz uso massivo de duplos sentidos, enigmas e analogias, como pode ser visto em seu primeiro diálogo com o protagonista: “Numa floresta, há dois caminhos divergentes, o </w:t>
+      </w:r>
+      <w:r>
+        <w:rPr>
+          <w:sz w:val="20"/>
+          <w:szCs w:val="20"/>
+          <w:lang w:val="pt-BR"/>
+        </w:rPr>
+        <w:t>limpo e mais percorrido e o escuro, menos trilhado. Talvez isso tenha a ver com a solução... ou não, talvez seja só a vida...”.</w:t>
+      </w:r>
+    </w:p>
+    <w:p>
+      <w:pPr>
+        <w:jc w:val="both"/>
+        <w:rPr>
+          <w:rFonts w:ascii="Arial" w:hAnsi="Arial" w:cs="Arial"/>
+          <w:b/>
+          <w:bCs/>
+          <w:lang w:val="pt-BR"/>
+        </w:rPr>
+      </w:pPr>
+      <w:bookmarkStart w:id="11" w:name="OLE_LINK15"/>
+      <w:bookmarkStart w:id="12" w:name="OLE_LINK16"/>
     </w:p>
     <w:p>
       <w:pPr>
@@ -1395,6 +2152,14 @@
           <w:szCs w:val="20"/>
           <w:lang w:val="pt-BR"/>
         </w:rPr>
+        <w:t>, saltando sobre plataformas, coletando itens e derrotando inimigos</w:t>
+      </w:r>
+      <w:r>
+        <w:rPr>
+          <w:sz w:val="20"/>
+          <w:szCs w:val="20"/>
+          <w:lang w:val="pt-BR"/>
+        </w:rPr>
         <w:t>. Não há limites de te</w:t>
       </w:r>
       <w:r>
@@ -1403,104 +2168,108 @@
           <w:szCs w:val="20"/>
           <w:lang w:val="pt-BR"/>
         </w:rPr>
-        <w:t xml:space="preserve">mpo, número de vidas nem quaisquer outras restrições e a única condição de </w:t>
-      </w:r>
-      <w:r>
-        <w:rPr>
-          <w:sz w:val="20"/>
-          <w:szCs w:val="20"/>
+        <w:t>mpo, número de vidas nem quaisquer outras restrições e</w:t>
+      </w:r>
+      <w:r>
+        <w:rPr>
+          <w:sz w:val="20"/>
+          <w:szCs w:val="20"/>
+          <w:lang w:val="pt-BR"/>
+        </w:rPr>
+        <w:t xml:space="preserve"> a única condição de derrota é o fracasso do próprio personagem ou</w:t>
+      </w:r>
+      <w:r>
+        <w:rPr>
+          <w:sz w:val="20"/>
+          <w:szCs w:val="20"/>
+          <w:lang w:val="pt-BR"/>
+        </w:rPr>
+        <w:t xml:space="preserve"> a desistência do jogador.</w:t>
+      </w:r>
+    </w:p>
+    <w:p>
+      <w:pPr>
+        <w:jc w:val="both"/>
+        <w:rPr>
+          <w:sz w:val="20"/>
+          <w:szCs w:val="20"/>
+          <w:lang w:val="pt-BR"/>
+        </w:rPr>
+      </w:pPr>
+    </w:p>
+    <w:p>
+      <w:pPr>
+        <w:ind w:firstLine="284"/>
+        <w:jc w:val="both"/>
+        <w:rPr>
+          <w:sz w:val="20"/>
+          <w:szCs w:val="20"/>
+          <w:lang w:val="pt-BR"/>
+        </w:rPr>
+      </w:pPr>
+      <w:r>
+        <w:rPr>
+          <w:sz w:val="20"/>
+          <w:szCs w:val="20"/>
+          <w:lang w:val="pt-BR"/>
+        </w:rPr>
+        <w:t>As fases terão níveis de dificuldade que</w:t>
+      </w:r>
+      <w:r>
+        <w:rPr>
+          <w:sz w:val="20"/>
+          <w:szCs w:val="20"/>
+          <w:lang w:val="pt-BR"/>
+        </w:rPr>
+        <w:t xml:space="preserve"> alternarão entre desafios de lógica e de </w:t>
+      </w:r>
+      <w:r>
+        <w:rPr>
+          <w:sz w:val="20"/>
+          <w:szCs w:val="20"/>
+          <w:lang w:val="pt-BR"/>
+        </w:rPr>
+        <w:t xml:space="preserve">pura habilidade/agilidade. Por exemplo, </w:t>
+      </w:r>
+      <w:proofErr w:type="gramStart"/>
+      <w:r>
+        <w:rPr>
+          <w:sz w:val="20"/>
+          <w:szCs w:val="20"/>
+          <w:lang w:val="pt-BR"/>
+        </w:rPr>
+        <w:t>haverão</w:t>
+      </w:r>
+      <w:proofErr w:type="gramEnd"/>
+      <w:r>
+        <w:rPr>
+          <w:sz w:val="20"/>
+          <w:szCs w:val="20"/>
+          <w:lang w:val="pt-BR"/>
+        </w:rPr>
+        <w:t xml:space="preserve"> fases que exigirão reflexos mais velozes e apurados e fases que, em vez disso, terão puzzles que instiguem mais a fundo o raciocínio do jogador.</w:t>
+      </w:r>
+    </w:p>
+    <w:p>
+      <w:pPr>
+        <w:jc w:val="both"/>
+        <w:rPr>
+          <w:rFonts w:ascii="Arial" w:hAnsi="Arial" w:cs="Arial"/>
+          <w:b/>
+          <w:bCs/>
+          <w:lang w:val="pt-BR"/>
+        </w:rPr>
+      </w:pPr>
+      <w:bookmarkStart w:id="13" w:name="OLE_LINK29"/>
+      <w:bookmarkStart w:id="14" w:name="OLE_LINK30"/>
+      <w:r>
+        <w:rPr>
+          <w:rFonts w:ascii="Arial" w:hAnsi="Arial" w:cs="Arial"/>
+          <w:b/>
+          <w:bCs/>
           <w:lang w:val="pt-BR"/>
         </w:rPr>
         <w:lastRenderedPageBreak/>
-        <w:t>derrota é a do próprio personagem e a desistência do jogador.</w:t>
-      </w:r>
-    </w:p>
-    <w:p>
-      <w:pPr>
-        <w:jc w:val="both"/>
-        <w:rPr>
-          <w:sz w:val="20"/>
-          <w:szCs w:val="20"/>
-          <w:lang w:val="pt-BR"/>
-        </w:rPr>
-      </w:pPr>
-    </w:p>
-    <w:p>
-      <w:pPr>
-        <w:ind w:firstLine="284"/>
-        <w:jc w:val="both"/>
-        <w:rPr>
-          <w:sz w:val="20"/>
-          <w:szCs w:val="20"/>
-          <w:lang w:val="pt-BR"/>
-        </w:rPr>
-      </w:pPr>
-      <w:r>
-        <w:rPr>
-          <w:sz w:val="20"/>
-          <w:szCs w:val="20"/>
-          <w:lang w:val="pt-BR"/>
-        </w:rPr>
-        <w:t xml:space="preserve">As fases terão níveis de dificuldade que, por vezes, será definida pela capacidade de raciocínio do jogador. </w:t>
-      </w:r>
-      <w:r>
-        <w:rPr>
-          <w:sz w:val="20"/>
-          <w:szCs w:val="20"/>
-          <w:lang w:val="pt-BR"/>
-        </w:rPr>
-        <w:t xml:space="preserve">As fases Raiva e Depressão, todavia, terão uma dificuldade mais elevada, dado o momento do </w:t>
-      </w:r>
-      <w:bookmarkStart w:id="9" w:name="OLE_LINK23"/>
-      <w:bookmarkStart w:id="10" w:name="OLE_LINK24"/>
-      <w:r>
-        <w:rPr>
-          <w:sz w:val="20"/>
-          <w:szCs w:val="20"/>
-          <w:lang w:val="pt-BR"/>
-        </w:rPr>
-        <w:t>personagem</w:t>
-      </w:r>
-      <w:r>
-        <w:rPr>
-          <w:sz w:val="20"/>
-          <w:szCs w:val="20"/>
-          <w:lang w:val="pt-BR"/>
-        </w:rPr>
-        <w:t>.</w:t>
-      </w:r>
-      <w:bookmarkEnd w:id="9"/>
-      <w:bookmarkEnd w:id="10"/>
-    </w:p>
-    <w:p>
-      <w:pPr>
-        <w:jc w:val="both"/>
-        <w:rPr>
-          <w:sz w:val="20"/>
-          <w:szCs w:val="20"/>
-          <w:lang w:val="pt-BR"/>
-        </w:rPr>
-      </w:pPr>
-    </w:p>
-    <w:p>
-      <w:pPr>
-        <w:jc w:val="both"/>
-        <w:rPr>
-          <w:rFonts w:ascii="Arial" w:hAnsi="Arial" w:cs="Arial"/>
-          <w:b/>
-          <w:bCs/>
-          <w:lang w:val="pt-BR"/>
-        </w:rPr>
-      </w:pPr>
-      <w:bookmarkStart w:id="11" w:name="OLE_LINK29"/>
-      <w:bookmarkStart w:id="12" w:name="OLE_LINK30"/>
-      <w:r>
-        <w:rPr>
-          <w:rFonts w:ascii="Arial" w:hAnsi="Arial" w:cs="Arial"/>
-          <w:b/>
-          <w:bCs/>
-          <w:lang w:val="pt-BR"/>
-        </w:rPr>
         <w:t>5</w:t>
       </w:r>
       <w:r>
@@ -1513,32 +2282,32 @@
         <w:t>. Projeto de níveis</w:t>
       </w:r>
     </w:p>
-    <w:bookmarkEnd w:id="11"/>
-    <w:bookmarkEnd w:id="12"/>
-    <w:p>
-      <w:pPr>
-        <w:jc w:val="both"/>
-        <w:rPr>
-          <w:lang w:val="pt-BR"/>
-        </w:rPr>
-      </w:pPr>
-    </w:p>
-    <w:p>
-      <w:pPr>
-        <w:jc w:val="both"/>
-        <w:rPr>
-          <w:rFonts w:ascii="Arial" w:hAnsi="Arial" w:cs="Arial"/>
-          <w:b/>
-          <w:bCs/>
-          <w:sz w:val="20"/>
-          <w:szCs w:val="20"/>
-          <w:lang w:val="pt-BR"/>
-        </w:rPr>
-      </w:pPr>
-      <w:bookmarkStart w:id="13" w:name="OLE_LINK6"/>
-      <w:bookmarkStart w:id="14" w:name="OLE_LINK7"/>
-      <w:bookmarkStart w:id="15" w:name="OLE_LINK25"/>
-      <w:bookmarkStart w:id="16" w:name="OLE_LINK26"/>
+    <w:bookmarkEnd w:id="13"/>
+    <w:bookmarkEnd w:id="14"/>
+    <w:p>
+      <w:pPr>
+        <w:jc w:val="both"/>
+        <w:rPr>
+          <w:lang w:val="pt-BR"/>
+        </w:rPr>
+      </w:pPr>
+    </w:p>
+    <w:p>
+      <w:pPr>
+        <w:jc w:val="both"/>
+        <w:rPr>
+          <w:rFonts w:ascii="Arial" w:hAnsi="Arial" w:cs="Arial"/>
+          <w:b/>
+          <w:bCs/>
+          <w:sz w:val="20"/>
+          <w:szCs w:val="20"/>
+          <w:lang w:val="pt-BR"/>
+        </w:rPr>
+      </w:pPr>
+      <w:bookmarkStart w:id="15" w:name="OLE_LINK6"/>
+      <w:bookmarkStart w:id="16" w:name="OLE_LINK7"/>
+      <w:bookmarkStart w:id="17" w:name="OLE_LINK25"/>
+      <w:bookmarkStart w:id="18" w:name="OLE_LINK26"/>
       <w:r>
         <w:rPr>
           <w:rFonts w:ascii="Arial" w:hAnsi="Arial" w:cs="Arial"/>
@@ -1561,8 +2330,8 @@
         </w:rPr>
         <w:t xml:space="preserve">.1 </w:t>
       </w:r>
-      <w:bookmarkEnd w:id="13"/>
-      <w:bookmarkEnd w:id="14"/>
+      <w:bookmarkEnd w:id="15"/>
+      <w:bookmarkEnd w:id="16"/>
       <w:r>
         <w:rPr>
           <w:rFonts w:ascii="Arial" w:hAnsi="Arial" w:cs="Arial"/>
@@ -1630,7 +2399,7 @@
             <o:lock v:ext="edit" aspectratio="t"/>
           </v:shapetype>
           <v:shape id="_x0000_i1025" type="#_x0000_t75" style="width:221.35pt;height:124.65pt">
-            <v:imagedata r:id="rId9" o:title="ConceptStg-01"/>
+            <v:imagedata r:id="rId11" o:title="ConceptStg-01"/>
           </v:shape>
         </w:pict>
       </w:r>
@@ -1675,29 +2444,118 @@
     </w:p>
     <w:p>
       <w:pPr>
-        <w:jc w:val="both"/>
-        <w:rPr>
-          <w:sz w:val="20"/>
-          <w:szCs w:val="20"/>
-          <w:lang w:val="pt-BR"/>
-        </w:rPr>
-      </w:pPr>
-      <w:r>
-        <w:rPr>
-          <w:sz w:val="20"/>
-          <w:szCs w:val="20"/>
-          <w:lang w:val="pt-BR"/>
-        </w:rPr>
-        <w:tab/>
-        <w:t xml:space="preserve">Ademais, </w:t>
-      </w:r>
-      <w:r>
-        <w:rPr>
-          <w:sz w:val="20"/>
-          <w:szCs w:val="20"/>
-          <w:lang w:val="pt-BR"/>
-        </w:rPr>
-        <w:t xml:space="preserve">a primeira dificuldade do jogo se encontra ao tomar o caminho da direita. Um labirinto vertical de blocos invisíveis (que </w:t>
+        <w:ind w:firstLine="284"/>
+        <w:jc w:val="both"/>
+        <w:rPr>
+          <w:sz w:val="20"/>
+          <w:szCs w:val="20"/>
+          <w:lang w:val="pt-BR"/>
+        </w:rPr>
+      </w:pPr>
+      <w:r>
+        <w:rPr>
+          <w:sz w:val="20"/>
+          <w:szCs w:val="20"/>
+          <w:lang w:val="pt-BR"/>
+        </w:rPr>
+        <w:t>No caminho da esquerda, o jogador encontra-se diante de apenas um</w:t>
+      </w:r>
+      <w:r>
+        <w:rPr>
+          <w:sz w:val="20"/>
+          <w:szCs w:val="20"/>
+          <w:lang w:val="pt-BR"/>
+        </w:rPr>
+        <w:t>a depressão</w:t>
+      </w:r>
+      <w:r>
+        <w:rPr>
+          <w:sz w:val="20"/>
+          <w:szCs w:val="20"/>
+          <w:lang w:val="pt-BR"/>
+        </w:rPr>
+        <w:t xml:space="preserve"> que o separa do fim da fase. Para atravessá-lo, o protagonista precisa pular por uma montanha que aparenta localizar-se ao fundo do cenário</w:t>
+      </w:r>
+      <w:r>
+        <w:rPr>
+          <w:sz w:val="20"/>
+          <w:szCs w:val="20"/>
+          <w:lang w:val="pt-BR"/>
+        </w:rPr>
+        <w:t>.</w:t>
+      </w:r>
+    </w:p>
+    <w:p>
+      <w:pPr>
+        <w:ind w:firstLine="284"/>
+        <w:jc w:val="both"/>
+        <w:rPr>
+          <w:sz w:val="20"/>
+          <w:szCs w:val="20"/>
+          <w:lang w:val="pt-BR"/>
+        </w:rPr>
+      </w:pPr>
+      <w:r>
+        <w:rPr>
+          <w:sz w:val="20"/>
+          <w:szCs w:val="20"/>
+          <w:lang w:val="pt-BR"/>
+        </w:rPr>
+        <w:t>Portanto, para passar esta fase, o jogador precisa apenas tomar o caminho da esquerda e saltar pelas montanhas.</w:t>
+      </w:r>
+    </w:p>
+    <w:p>
+      <w:pPr>
+        <w:ind w:firstLine="284"/>
+        <w:jc w:val="both"/>
+        <w:rPr>
+          <w:sz w:val="20"/>
+          <w:szCs w:val="20"/>
+          <w:lang w:val="pt-BR"/>
+        </w:rPr>
+      </w:pPr>
+    </w:p>
+    <w:p>
+      <w:pPr>
+        <w:ind w:firstLine="284"/>
+        <w:jc w:val="both"/>
+        <w:rPr>
+          <w:sz w:val="20"/>
+          <w:szCs w:val="20"/>
+          <w:lang w:val="pt-BR"/>
+        </w:rPr>
+      </w:pPr>
+      <w:r>
+        <w:rPr>
+          <w:sz w:val="20"/>
+          <w:szCs w:val="20"/>
+          <w:lang w:val="pt-BR"/>
+        </w:rPr>
+        <w:t xml:space="preserve">Todavia, se o jogador toma o caminho da direita, ele encontrará </w:t>
+      </w:r>
+      <w:r>
+        <w:rPr>
+          <w:sz w:val="20"/>
+          <w:szCs w:val="20"/>
+          <w:lang w:val="pt-BR"/>
+        </w:rPr>
+        <w:t>a primeira dificuldade do jogo</w:t>
+      </w:r>
+      <w:r>
+        <w:rPr>
+          <w:sz w:val="20"/>
+          <w:szCs w:val="20"/>
+          <w:lang w:val="pt-BR"/>
+        </w:rPr>
+        <w:t xml:space="preserve"> em u</w:t>
+      </w:r>
+      <w:r>
+        <w:rPr>
+          <w:sz w:val="20"/>
+          <w:szCs w:val="20"/>
+          <w:lang w:val="pt-BR"/>
+        </w:rPr>
+        <w:t xml:space="preserve">m labirinto vertical de blocos invisíveis (que </w:t>
       </w:r>
       <w:r>
         <w:rPr>
@@ -1713,80 +2571,115 @@
           <w:szCs w:val="20"/>
           <w:lang w:val="pt-BR"/>
         </w:rPr>
-        <w:t xml:space="preserve"> opacos quando em contato com o personagem) sem saída.</w:t>
-      </w:r>
-    </w:p>
-    <w:p>
-      <w:pPr>
-        <w:jc w:val="both"/>
-        <w:rPr>
-          <w:sz w:val="20"/>
-          <w:szCs w:val="20"/>
-          <w:lang w:val="pt-BR"/>
-        </w:rPr>
-      </w:pPr>
-    </w:p>
-    <w:p>
-      <w:pPr>
-        <w:jc w:val="both"/>
-        <w:rPr>
-          <w:sz w:val="20"/>
-          <w:szCs w:val="20"/>
-          <w:lang w:val="pt-BR"/>
-        </w:rPr>
-      </w:pPr>
-      <w:r>
-        <w:rPr>
-          <w:sz w:val="20"/>
-          <w:szCs w:val="20"/>
-          <w:lang w:val="pt-BR"/>
-        </w:rPr>
-        <w:tab/>
-        <w:t>No caminho da esquerda, o jogador encontra-se diante de apenas um precipício que o separa do fim da fase. Para atravessá-lo, o protagonista precisa pular por uma montanha que aparenta localizar-se ao fundo do cenári</w:t>
-      </w:r>
-      <w:r>
-        <w:rPr>
-          <w:sz w:val="20"/>
-          <w:szCs w:val="20"/>
-          <w:lang w:val="pt-BR"/>
-        </w:rPr>
-        <w:t>o</w:t>
-      </w:r>
-      <w:bookmarkStart w:id="17" w:name="_GoBack"/>
-      <w:bookmarkEnd w:id="17"/>
-      <w:r>
-        <w:rPr>
-          <w:sz w:val="20"/>
-          <w:szCs w:val="20"/>
-          <w:lang w:val="pt-BR"/>
-        </w:rPr>
-        <w:t>.</w:t>
-      </w:r>
-    </w:p>
-    <w:p>
-      <w:pPr>
-        <w:jc w:val="both"/>
-        <w:rPr>
-          <w:sz w:val="20"/>
-          <w:szCs w:val="20"/>
-          <w:lang w:val="pt-BR"/>
-        </w:rPr>
-      </w:pPr>
-    </w:p>
-    <w:p>
-      <w:pPr>
-        <w:jc w:val="both"/>
-        <w:rPr>
-          <w:rFonts w:ascii="Arial" w:hAnsi="Arial" w:cs="Arial"/>
-          <w:b/>
-          <w:bCs/>
-          <w:sz w:val="20"/>
-          <w:szCs w:val="20"/>
-          <w:lang w:val="pt-BR"/>
-        </w:rPr>
-      </w:pPr>
-      <w:bookmarkStart w:id="18" w:name="OLE_LINK8"/>
-      <w:bookmarkStart w:id="19" w:name="OLE_LINK9"/>
+        <w:t xml:space="preserve"> opacos quando e</w:t>
+      </w:r>
+      <w:r>
+        <w:rPr>
+          <w:sz w:val="20"/>
+          <w:szCs w:val="20"/>
+          <w:lang w:val="pt-BR"/>
+        </w:rPr>
+        <w:t>m contato com o personagem).</w:t>
+      </w:r>
+    </w:p>
+    <w:p>
+      <w:pPr>
+        <w:ind w:firstLine="284"/>
+        <w:jc w:val="both"/>
+        <w:rPr>
+          <w:sz w:val="20"/>
+          <w:szCs w:val="20"/>
+          <w:lang w:val="pt-BR"/>
+        </w:rPr>
+      </w:pPr>
+    </w:p>
+    <w:p>
+      <w:pPr>
+        <w:ind w:firstLine="284"/>
+        <w:jc w:val="both"/>
+        <w:rPr>
+          <w:sz w:val="20"/>
+          <w:szCs w:val="20"/>
+          <w:lang w:val="pt-BR"/>
+        </w:rPr>
+      </w:pPr>
+      <w:r>
+        <w:rPr>
+          <w:sz w:val="20"/>
+          <w:szCs w:val="20"/>
+          <w:lang w:val="pt-BR"/>
+        </w:rPr>
+        <w:t xml:space="preserve">Como </w:t>
+      </w:r>
+      <w:proofErr w:type="gramStart"/>
+      <w:r>
+        <w:rPr>
+          <w:sz w:val="20"/>
+          <w:szCs w:val="20"/>
+          <w:lang w:val="pt-BR"/>
+        </w:rPr>
+        <w:t>presume-se</w:t>
+      </w:r>
+      <w:proofErr w:type="gramEnd"/>
+      <w:r>
+        <w:rPr>
+          <w:sz w:val="20"/>
+          <w:szCs w:val="20"/>
+          <w:lang w:val="pt-BR"/>
+        </w:rPr>
+        <w:t xml:space="preserve"> que o jogador tomará o último caminho citado, </w:t>
+      </w:r>
+      <w:r>
+        <w:rPr>
+          <w:sz w:val="20"/>
+          <w:szCs w:val="20"/>
+          <w:lang w:val="pt-BR"/>
+        </w:rPr>
+        <w:t xml:space="preserve">ele terá de descobrir para onde ir tocando nos blocos invisíveis e encontrar as paredes e aberturas que o guiarão. Contudo, o labirinto não terá </w:t>
+      </w:r>
+      <w:proofErr w:type="gramStart"/>
+      <w:r>
+        <w:rPr>
+          <w:sz w:val="20"/>
+          <w:szCs w:val="20"/>
+          <w:lang w:val="pt-BR"/>
+        </w:rPr>
+        <w:t>saída</w:t>
+      </w:r>
+      <w:proofErr w:type="gramEnd"/>
+      <w:r>
+        <w:rPr>
+          <w:sz w:val="20"/>
+          <w:szCs w:val="20"/>
+          <w:lang w:val="pt-BR"/>
+        </w:rPr>
+        <w:t xml:space="preserve"> senão voltar e tomar o caminho da esquerda.</w:t>
+      </w:r>
+    </w:p>
+    <w:p>
+      <w:pPr>
+        <w:jc w:val="both"/>
+        <w:rPr>
+          <w:sz w:val="20"/>
+          <w:szCs w:val="20"/>
+          <w:lang w:val="pt-BR"/>
+        </w:rPr>
+      </w:pPr>
+    </w:p>
+    <w:p>
+      <w:pPr>
+        <w:jc w:val="both"/>
+        <w:rPr>
+          <w:rFonts w:ascii="Arial" w:hAnsi="Arial" w:cs="Arial"/>
+          <w:b/>
+          <w:bCs/>
+          <w:sz w:val="20"/>
+          <w:szCs w:val="20"/>
+          <w:lang w:val="pt-BR"/>
+        </w:rPr>
+      </w:pPr>
+      <w:bookmarkStart w:id="19" w:name="OLE_LINK8"/>
+      <w:bookmarkStart w:id="20" w:name="OLE_LINK9"/>
       <w:r>
         <w:rPr>
           <w:rFonts w:ascii="Arial" w:hAnsi="Arial" w:cs="Arial"/>
@@ -1809,8 +2702,8 @@
         </w:rPr>
         <w:t xml:space="preserve"> </w:t>
       </w:r>
-      <w:bookmarkEnd w:id="18"/>
       <w:bookmarkEnd w:id="19"/>
+      <w:bookmarkEnd w:id="20"/>
       <w:r>
         <w:rPr>
           <w:rFonts w:ascii="Arial" w:hAnsi="Arial" w:cs="Arial"/>
@@ -1859,7 +2752,7 @@
         </w:rPr>
         <w:pict>
           <v:shape id="_x0000_i1026" type="#_x0000_t75" style="width:221.35pt;height:124.65pt">
-            <v:imagedata r:id="rId10" o:title="ConceptStg-02"/>
+            <v:imagedata r:id="rId12" o:title="ConceptStg-02"/>
           </v:shape>
         </w:pict>
       </w:r>
@@ -1889,7 +2782,31 @@
           <w:szCs w:val="20"/>
           <w:lang w:val="pt-BR"/>
         </w:rPr>
-        <w:t xml:space="preserve">Esta fase aborda o segundo estágio de Kübler-Ross. O jogador vê-se no objetivo de derrotar um número específico de inimigos (curiosamente semelhantes ao próprio personagem) para avançar ao próximo </w:t>
+        <w:t xml:space="preserve">Esta fase aborda o segundo estágio de Kübler-Ross. O jogador vê-se no objetivo de derrotar </w:t>
+      </w:r>
+      <w:r>
+        <w:rPr>
+          <w:sz w:val="20"/>
+          <w:szCs w:val="20"/>
+          <w:lang w:val="pt-BR"/>
+        </w:rPr>
+        <w:t>vinte e cinco</w:t>
+      </w:r>
+      <w:r>
+        <w:rPr>
+          <w:sz w:val="20"/>
+          <w:szCs w:val="20"/>
+          <w:lang w:val="pt-BR"/>
+        </w:rPr>
+        <w:t xml:space="preserve"> inimigos </w:t>
+      </w:r>
+      <w:r>
+        <w:rPr>
+          <w:sz w:val="20"/>
+          <w:szCs w:val="20"/>
+          <w:lang w:val="pt-BR"/>
+        </w:rPr>
+        <w:t xml:space="preserve">para avançar ao próximo </w:t>
       </w:r>
       <w:r>
         <w:rPr>
@@ -1920,6 +2837,44 @@
     </w:p>
     <w:p>
       <w:pPr>
+        <w:jc w:val="both"/>
+        <w:rPr>
+          <w:sz w:val="20"/>
+          <w:szCs w:val="20"/>
+          <w:lang w:val="pt-BR"/>
+        </w:rPr>
+      </w:pPr>
+      <w:r>
+        <w:rPr>
+          <w:sz w:val="20"/>
+          <w:szCs w:val="20"/>
+          <w:lang w:val="pt-BR"/>
+        </w:rPr>
+        <w:lastRenderedPageBreak/>
+        <w:tab/>
+        <w:t>O jogador iniciará próximo ao portal que o leva à fase seguinte, mas que só se abrirá ao derrotar todos os inimi</w:t>
+      </w:r>
+      <w:r>
+        <w:rPr>
+          <w:sz w:val="20"/>
+          <w:szCs w:val="20"/>
+          <w:lang w:val="pt-BR"/>
+        </w:rPr>
+        <w:t>gos. Eles estarão distribuídos em plataformas flutuantes, invisíveis, móveis e em cavernas.</w:t>
+      </w:r>
+    </w:p>
+    <w:p>
+      <w:pPr>
+        <w:jc w:val="both"/>
+        <w:rPr>
+          <w:sz w:val="20"/>
+          <w:szCs w:val="20"/>
+          <w:lang w:val="pt-BR"/>
+        </w:rPr>
+      </w:pPr>
+    </w:p>
+    <w:p>
+      <w:pPr>
         <w:ind w:firstLine="284"/>
         <w:jc w:val="both"/>
         <w:rPr>
@@ -1928,40 +2883,87 @@
           <w:lang w:val="pt-BR"/>
         </w:rPr>
       </w:pPr>
-      <w:r>
-        <w:rPr>
-          <w:sz w:val="20"/>
-          <w:szCs w:val="20"/>
-          <w:lang w:val="pt-BR"/>
-        </w:rPr>
-        <w:lastRenderedPageBreak/>
-        <w:t>Alguns desses inimigos deixarão moedas ao serem derrotados. Essas moedas serão usadas no estágio seguinte.</w:t>
-      </w:r>
-    </w:p>
-    <w:p>
-      <w:pPr>
-        <w:jc w:val="both"/>
-        <w:rPr>
-          <w:sz w:val="20"/>
-          <w:szCs w:val="20"/>
-          <w:lang w:val="pt-BR"/>
-        </w:rPr>
-      </w:pPr>
-    </w:p>
-    <w:p>
-      <w:pPr>
-        <w:jc w:val="both"/>
-        <w:rPr>
-          <w:rFonts w:ascii="Arial" w:hAnsi="Arial" w:cs="Arial"/>
-          <w:b/>
-          <w:bCs/>
-          <w:sz w:val="20"/>
-          <w:szCs w:val="20"/>
-          <w:lang w:val="pt-BR"/>
-        </w:rPr>
-      </w:pPr>
-      <w:bookmarkStart w:id="20" w:name="OLE_LINK10"/>
-      <w:bookmarkStart w:id="21" w:name="OLE_LINK11"/>
+      <w:proofErr w:type="gramStart"/>
+      <w:r>
+        <w:rPr>
+          <w:sz w:val="20"/>
+          <w:szCs w:val="20"/>
+          <w:lang w:val="pt-BR"/>
+        </w:rPr>
+        <w:t>Haverão</w:t>
+      </w:r>
+      <w:proofErr w:type="gramEnd"/>
+      <w:r>
+        <w:rPr>
+          <w:sz w:val="20"/>
+          <w:szCs w:val="20"/>
+          <w:lang w:val="pt-BR"/>
+        </w:rPr>
+        <w:t xml:space="preserve"> inimigos que atiram, que andam e que causam dano se o jogador pular sobre sua cabeça (sendo necessário, em vez disso que o personagem simplesmente o toque para derrota-lo.</w:t>
+      </w:r>
+    </w:p>
+    <w:p>
+      <w:pPr>
+        <w:ind w:firstLine="284"/>
+        <w:jc w:val="both"/>
+        <w:rPr>
+          <w:sz w:val="20"/>
+          <w:szCs w:val="20"/>
+          <w:lang w:val="pt-BR"/>
+        </w:rPr>
+      </w:pPr>
+    </w:p>
+    <w:p>
+      <w:pPr>
+        <w:ind w:firstLine="284"/>
+        <w:jc w:val="both"/>
+        <w:rPr>
+          <w:sz w:val="20"/>
+          <w:szCs w:val="20"/>
+          <w:lang w:val="pt-BR"/>
+        </w:rPr>
+      </w:pPr>
+      <w:r>
+        <w:rPr>
+          <w:sz w:val="20"/>
+          <w:szCs w:val="20"/>
+          <w:lang w:val="pt-BR"/>
+        </w:rPr>
+        <w:t xml:space="preserve">Ademais, alguns deles </w:t>
+      </w:r>
+      <w:r>
+        <w:rPr>
+          <w:sz w:val="20"/>
+          <w:szCs w:val="20"/>
+          <w:lang w:val="pt-BR"/>
+        </w:rPr>
+        <w:t>deixarão moedas ao serem derrotados. Essas moedas serão usadas no estágio seguinte.</w:t>
+      </w:r>
+    </w:p>
+    <w:p>
+      <w:pPr>
+        <w:jc w:val="both"/>
+        <w:rPr>
+          <w:sz w:val="20"/>
+          <w:szCs w:val="20"/>
+          <w:lang w:val="pt-BR"/>
+        </w:rPr>
+      </w:pPr>
+    </w:p>
+    <w:p>
+      <w:pPr>
+        <w:jc w:val="both"/>
+        <w:rPr>
+          <w:rFonts w:ascii="Arial" w:hAnsi="Arial" w:cs="Arial"/>
+          <w:b/>
+          <w:bCs/>
+          <w:sz w:val="20"/>
+          <w:szCs w:val="20"/>
+          <w:lang w:val="pt-BR"/>
+        </w:rPr>
+      </w:pPr>
+      <w:bookmarkStart w:id="21" w:name="OLE_LINK10"/>
+      <w:bookmarkStart w:id="22" w:name="OLE_LINK11"/>
       <w:r>
         <w:rPr>
           <w:rFonts w:ascii="Arial" w:hAnsi="Arial" w:cs="Arial"/>
@@ -1984,8 +2986,8 @@
         </w:rPr>
         <w:t xml:space="preserve"> </w:t>
       </w:r>
-      <w:bookmarkEnd w:id="20"/>
       <w:bookmarkEnd w:id="21"/>
+      <w:bookmarkEnd w:id="22"/>
       <w:r>
         <w:rPr>
           <w:rFonts w:ascii="Arial" w:hAnsi="Arial" w:cs="Arial"/>
@@ -2025,7 +3027,7 @@
         </w:rPr>
         <w:pict>
           <v:shape id="_x0000_i1027" type="#_x0000_t75" style="width:221.35pt;height:124.65pt">
-            <v:imagedata r:id="rId11" o:title="ConceptStg-03"/>
+            <v:imagedata r:id="rId13" o:title="ConceptStg-03"/>
           </v:shape>
         </w:pict>
       </w:r>
@@ -2071,15 +3073,132 @@
           <w:szCs w:val="20"/>
           <w:lang w:val="pt-BR"/>
         </w:rPr>
-        <w:t xml:space="preserve"> conceito de negociação: Há moedas espalhadas ao longo da fase. </w:t>
-      </w:r>
-      <w:r>
-        <w:rPr>
-          <w:sz w:val="20"/>
-          <w:szCs w:val="20"/>
-          <w:lang w:val="pt-BR"/>
-        </w:rPr>
-        <w:t>Haverá um desafio ao fim da fase que, ao entrar em contato com o personagem, fará com que as moedas coletadas caiam dele. O desafio só será derrotado quando o jogador estiver sem moeda alguma.</w:t>
+        <w:t xml:space="preserve"> conceito de negociação: Há</w:t>
+      </w:r>
+      <w:r>
+        <w:rPr>
+          <w:sz w:val="20"/>
+          <w:szCs w:val="20"/>
+          <w:lang w:val="pt-BR"/>
+        </w:rPr>
+        <w:t xml:space="preserve"> obstáculos e</w:t>
+      </w:r>
+      <w:r>
+        <w:rPr>
+          <w:sz w:val="20"/>
+          <w:szCs w:val="20"/>
+          <w:lang w:val="pt-BR"/>
+        </w:rPr>
+        <w:t xml:space="preserve"> moed</w:t>
+      </w:r>
+      <w:r>
+        <w:rPr>
+          <w:sz w:val="20"/>
+          <w:szCs w:val="20"/>
+          <w:lang w:val="pt-BR"/>
+        </w:rPr>
+        <w:t>as espalhadas ao longo da fase distribuídas em plataformas</w:t>
+      </w:r>
+      <w:proofErr w:type="gramStart"/>
+      <w:r>
+        <w:rPr>
+          <w:sz w:val="20"/>
+          <w:szCs w:val="20"/>
+          <w:lang w:val="pt-BR"/>
+        </w:rPr>
+        <w:t xml:space="preserve"> mas</w:t>
+      </w:r>
+      <w:proofErr w:type="gramEnd"/>
+      <w:r>
+        <w:rPr>
+          <w:sz w:val="20"/>
+          <w:szCs w:val="20"/>
+          <w:lang w:val="pt-BR"/>
+        </w:rPr>
+        <w:t xml:space="preserve"> o jogador não é obrigado a coletá-las para avançar.</w:t>
+      </w:r>
+    </w:p>
+    <w:p>
+      <w:pPr>
+        <w:jc w:val="both"/>
+        <w:rPr>
+          <w:sz w:val="20"/>
+          <w:szCs w:val="20"/>
+          <w:lang w:val="pt-BR"/>
+        </w:rPr>
+      </w:pPr>
+    </w:p>
+    <w:p>
+      <w:pPr>
+        <w:ind w:firstLine="284"/>
+        <w:jc w:val="both"/>
+        <w:rPr>
+          <w:sz w:val="20"/>
+          <w:szCs w:val="20"/>
+          <w:lang w:val="pt-BR"/>
+        </w:rPr>
+      </w:pPr>
+      <w:r>
+        <w:rPr>
+          <w:sz w:val="20"/>
+          <w:szCs w:val="20"/>
+          <w:lang w:val="pt-BR"/>
+        </w:rPr>
+        <w:t>Em vez disso, haverá</w:t>
+      </w:r>
+      <w:r>
+        <w:rPr>
+          <w:sz w:val="20"/>
+          <w:szCs w:val="20"/>
+          <w:lang w:val="pt-BR"/>
+        </w:rPr>
+        <w:t xml:space="preserve"> um desafio ao fim da fase que, ao entrar em contato com o personagem, fará com que as moedas coletadas caiam dele</w:t>
+      </w:r>
+      <w:r>
+        <w:rPr>
+          <w:sz w:val="20"/>
+          <w:szCs w:val="20"/>
+          <w:lang w:val="pt-BR"/>
+        </w:rPr>
+        <w:t xml:space="preserve"> e se percam se o jogador não coletá-las novamente.</w:t>
+      </w:r>
+    </w:p>
+    <w:p>
+      <w:pPr>
+        <w:ind w:firstLine="284"/>
+        <w:jc w:val="both"/>
+        <w:rPr>
+          <w:sz w:val="20"/>
+          <w:szCs w:val="20"/>
+          <w:lang w:val="pt-BR"/>
+        </w:rPr>
+      </w:pPr>
+    </w:p>
+    <w:p>
+      <w:pPr>
+        <w:ind w:firstLine="284"/>
+        <w:jc w:val="both"/>
+        <w:rPr>
+          <w:sz w:val="20"/>
+          <w:szCs w:val="20"/>
+          <w:lang w:val="pt-BR"/>
+        </w:rPr>
+      </w:pPr>
+      <w:r>
+        <w:rPr>
+          <w:sz w:val="20"/>
+          <w:szCs w:val="20"/>
+          <w:lang w:val="pt-BR"/>
+        </w:rPr>
+        <w:t>O desafio só será derrotado quando o j</w:t>
+      </w:r>
+      <w:r>
+        <w:rPr>
+          <w:sz w:val="20"/>
+          <w:szCs w:val="20"/>
+          <w:lang w:val="pt-BR"/>
+        </w:rPr>
+        <w:t>ogador estiver sem moeda alguma e só assim o jogador poderá progredir na fase.</w:t>
       </w:r>
     </w:p>
     <w:p>
@@ -2174,7 +3293,7 @@
         </w:rPr>
         <w:pict>
           <v:shape id="_x0000_i1028" type="#_x0000_t75" style="width:221.35pt;height:124.65pt">
-            <v:imagedata r:id="rId12" o:title="ConceptStg-04"/>
+            <v:imagedata r:id="rId14" o:title="ConceptStg-04"/>
           </v:shape>
         </w:pict>
       </w:r>
@@ -2204,7 +3323,31 @@
           <w:szCs w:val="20"/>
           <w:lang w:val="pt-BR"/>
         </w:rPr>
-        <w:t>Esta fase consistirá-, largamente, de uma queda livre com obstáculos. O jogador começa numa plataforma e tem, como único caminho, um buraco em que deve cair.</w:t>
+        <w:t>Esta fase consistirá</w:t>
+      </w:r>
+      <w:r>
+        <w:rPr>
+          <w:sz w:val="20"/>
+          <w:szCs w:val="20"/>
+          <w:lang w:val="pt-BR"/>
+        </w:rPr>
+        <w:t>, largamente, de uma queda livre com obstáculos</w:t>
+      </w:r>
+      <w:r>
+        <w:rPr>
+          <w:sz w:val="20"/>
+          <w:szCs w:val="20"/>
+          <w:lang w:val="pt-BR"/>
+        </w:rPr>
+        <w:t xml:space="preserve"> e canhões</w:t>
+      </w:r>
+      <w:r>
+        <w:rPr>
+          <w:sz w:val="20"/>
+          <w:szCs w:val="20"/>
+          <w:lang w:val="pt-BR"/>
+        </w:rPr>
+        <w:t>. O jogador começa numa plataforma e tem, como único caminho, um buraco em que deve cair.</w:t>
       </w:r>
     </w:p>
     <w:p>
@@ -2233,6 +3376,7 @@
           <w:szCs w:val="20"/>
           <w:lang w:val="pt-BR"/>
         </w:rPr>
+        <w:lastRenderedPageBreak/>
         <w:t>O conteúdo desta queda se repetirá por dez vezes</w:t>
       </w:r>
       <w:r>
@@ -2288,48 +3432,29 @@
         </w:rPr>
         <w:t>Ao completar a décima vez, o portal para o próximo estágio encontrar-se-á na plataforma em que ele cairá.</w:t>
       </w:r>
-    </w:p>
-    <w:p>
-      <w:pPr>
-        <w:rPr>
-          <w:sz w:val="20"/>
-          <w:szCs w:val="20"/>
-          <w:lang w:val="pt-BR"/>
-        </w:rPr>
-      </w:pPr>
-      <w:r>
-        <w:rPr>
-          <w:sz w:val="20"/>
-          <w:szCs w:val="20"/>
-          <w:lang w:val="pt-BR"/>
-        </w:rPr>
-        <w:br w:type="page"/>
-      </w:r>
-    </w:p>
-    <w:p>
-      <w:pPr>
-        <w:jc w:val="both"/>
-        <w:rPr>
-          <w:sz w:val="20"/>
-          <w:szCs w:val="20"/>
-          <w:lang w:val="pt-BR"/>
-        </w:rPr>
-      </w:pPr>
-    </w:p>
-    <w:p>
-      <w:pPr>
-        <w:jc w:val="both"/>
-        <w:rPr>
-          <w:rFonts w:ascii="Arial" w:hAnsi="Arial" w:cs="Arial"/>
-          <w:b/>
-          <w:bCs/>
-          <w:sz w:val="20"/>
-          <w:szCs w:val="20"/>
-          <w:lang w:val="pt-BR"/>
-        </w:rPr>
-      </w:pPr>
-      <w:bookmarkStart w:id="22" w:name="OLE_LINK27"/>
-      <w:bookmarkStart w:id="23" w:name="OLE_LINK28"/>
+      <w:bookmarkStart w:id="23" w:name="OLE_LINK27"/>
+      <w:bookmarkStart w:id="24" w:name="OLE_LINK28"/>
+    </w:p>
+    <w:p>
+      <w:pPr>
+        <w:rPr>
+          <w:sz w:val="20"/>
+          <w:szCs w:val="20"/>
+          <w:lang w:val="pt-BR"/>
+        </w:rPr>
+      </w:pPr>
+    </w:p>
+    <w:p>
+      <w:pPr>
+        <w:rPr>
+          <w:rFonts w:ascii="Arial" w:hAnsi="Arial" w:cs="Arial"/>
+          <w:b/>
+          <w:bCs/>
+          <w:sz w:val="20"/>
+          <w:szCs w:val="20"/>
+          <w:lang w:val="pt-BR"/>
+        </w:rPr>
+      </w:pPr>
       <w:r>
         <w:rPr>
           <w:rFonts w:ascii="Arial" w:hAnsi="Arial" w:cs="Arial"/>
@@ -2366,11 +3491,7 @@
     </w:p>
     <w:p>
       <w:pPr>
-        <w:jc w:val="both"/>
-        <w:rPr>
-          <w:rFonts w:ascii="Arial" w:hAnsi="Arial" w:cs="Arial"/>
-          <w:b/>
-          <w:bCs/>
+        <w:rPr>
           <w:sz w:val="20"/>
           <w:szCs w:val="20"/>
           <w:lang w:val="pt-BR"/>
@@ -2400,39 +3521,92 @@
         </w:rPr>
         <w:pict>
           <v:shape id="_x0000_i1029" type="#_x0000_t75" style="width:221.35pt;height:124.65pt">
-            <v:imagedata r:id="rId13" o:title="ConceptStg-05"/>
+            <v:imagedata r:id="rId15" o:title="ConceptStg-05"/>
           </v:shape>
         </w:pict>
       </w:r>
     </w:p>
-    <w:bookmarkEnd w:id="22"/>
     <w:bookmarkEnd w:id="23"/>
-    <w:p>
-      <w:pPr>
-        <w:jc w:val="both"/>
-        <w:rPr>
-          <w:sz w:val="20"/>
-          <w:szCs w:val="20"/>
-          <w:lang w:val="pt-BR"/>
-        </w:rPr>
-      </w:pPr>
-    </w:p>
-    <w:p>
-      <w:pPr>
-        <w:jc w:val="both"/>
-        <w:rPr>
-          <w:sz w:val="20"/>
-          <w:szCs w:val="20"/>
-          <w:lang w:val="pt-BR"/>
-        </w:rPr>
-      </w:pPr>
-      <w:r>
-        <w:rPr>
-          <w:sz w:val="20"/>
-          <w:szCs w:val="20"/>
-          <w:lang w:val="pt-BR"/>
-        </w:rPr>
-        <w:t xml:space="preserve">A última fase do jogo. Vários inimigos estão espalhados ao longo do cenário, todos iguais ao protagonista (salvo pela cor). É necessário derrotar todos eles e um desafio – que só será derrotado </w:t>
+    <w:bookmarkEnd w:id="24"/>
+    <w:p>
+      <w:pPr>
+        <w:jc w:val="both"/>
+        <w:rPr>
+          <w:sz w:val="20"/>
+          <w:szCs w:val="20"/>
+          <w:lang w:val="pt-BR"/>
+        </w:rPr>
+      </w:pPr>
+    </w:p>
+    <w:p>
+      <w:pPr>
+        <w:jc w:val="both"/>
+        <w:rPr>
+          <w:sz w:val="20"/>
+          <w:szCs w:val="20"/>
+          <w:lang w:val="pt-BR"/>
+        </w:rPr>
+      </w:pPr>
+      <w:r>
+        <w:rPr>
+          <w:sz w:val="20"/>
+          <w:szCs w:val="20"/>
+          <w:lang w:val="pt-BR"/>
+        </w:rPr>
+        <w:t>A última fase d</w:t>
+      </w:r>
+      <w:r>
+        <w:rPr>
+          <w:sz w:val="20"/>
+          <w:szCs w:val="20"/>
+          <w:lang w:val="pt-BR"/>
+        </w:rPr>
+        <w:t>o jogo consiste em um caminho único até um precipício.</w:t>
+      </w:r>
+      <w:r>
+        <w:rPr>
+          <w:sz w:val="20"/>
+          <w:szCs w:val="20"/>
+          <w:lang w:val="pt-BR"/>
+        </w:rPr>
+        <w:t xml:space="preserve"> Vários inimigos estão espalhados ao longo do cenário, todos iguais ao</w:t>
+      </w:r>
+      <w:r>
+        <w:rPr>
+          <w:sz w:val="20"/>
+          <w:szCs w:val="20"/>
+          <w:lang w:val="pt-BR"/>
+        </w:rPr>
+        <w:t xml:space="preserve"> protagonista (salvo pela cor).</w:t>
+      </w:r>
+    </w:p>
+    <w:p>
+      <w:pPr>
+        <w:jc w:val="both"/>
+        <w:rPr>
+          <w:sz w:val="20"/>
+          <w:szCs w:val="20"/>
+          <w:lang w:val="pt-BR"/>
+        </w:rPr>
+      </w:pPr>
+    </w:p>
+    <w:p>
+      <w:pPr>
+        <w:ind w:firstLine="284"/>
+        <w:jc w:val="both"/>
+        <w:rPr>
+          <w:sz w:val="20"/>
+          <w:szCs w:val="20"/>
+          <w:lang w:val="pt-BR"/>
+        </w:rPr>
+      </w:pPr>
+      <w:r>
+        <w:rPr>
+          <w:sz w:val="20"/>
+          <w:szCs w:val="20"/>
+          <w:lang w:val="pt-BR"/>
+        </w:rPr>
+        <w:t xml:space="preserve">É necessário derrotar todos eles e um desafio – que só será derrotado </w:t>
       </w:r>
       <w:r>
         <w:rPr>
@@ -2456,22 +3630,72 @@
           <w:szCs w:val="20"/>
           <w:lang w:val="pt-BR"/>
         </w:rPr>
-        <w:t>desistência do jogador – e então acei</w:t>
-      </w:r>
-      <w:bookmarkStart w:id="24" w:name="OLE_LINK31"/>
-      <w:bookmarkStart w:id="25" w:name="OLE_LINK32"/>
-      <w:r>
-        <w:rPr>
-          <w:sz w:val="20"/>
-          <w:szCs w:val="20"/>
-          <w:lang w:val="pt-BR"/>
-        </w:rPr>
-        <w:t>tar o desfecho da história saltando em um precipício.</w:t>
-      </w:r>
-      <w:bookmarkEnd w:id="15"/>
-      <w:bookmarkEnd w:id="16"/>
-      <w:bookmarkEnd w:id="24"/>
+        <w:t>desistência do jogador</w:t>
+      </w:r>
+      <w:r>
+        <w:rPr>
+          <w:sz w:val="20"/>
+          <w:szCs w:val="20"/>
+          <w:lang w:val="pt-BR"/>
+        </w:rPr>
+        <w:t xml:space="preserve"> (pausando o jogo e clicando em “</w:t>
+      </w:r>
+      <w:proofErr w:type="spellStart"/>
+      <w:r>
+        <w:rPr>
+          <w:sz w:val="20"/>
+          <w:szCs w:val="20"/>
+          <w:lang w:val="pt-BR"/>
+        </w:rPr>
+        <w:t>Quit</w:t>
+      </w:r>
+      <w:proofErr w:type="spellEnd"/>
+      <w:r>
+        <w:rPr>
+          <w:sz w:val="20"/>
+          <w:szCs w:val="20"/>
+          <w:lang w:val="pt-BR"/>
+        </w:rPr>
+        <w:t>”)</w:t>
+      </w:r>
+      <w:r>
+        <w:rPr>
+          <w:sz w:val="20"/>
+          <w:szCs w:val="20"/>
+          <w:lang w:val="pt-BR"/>
+        </w:rPr>
+        <w:t xml:space="preserve"> – e então acei</w:t>
+      </w:r>
+      <w:bookmarkStart w:id="25" w:name="OLE_LINK31"/>
+      <w:bookmarkStart w:id="26" w:name="OLE_LINK32"/>
+      <w:r>
+        <w:rPr>
+          <w:sz w:val="20"/>
+          <w:szCs w:val="20"/>
+          <w:lang w:val="pt-BR"/>
+        </w:rPr>
+        <w:t>tar o desfecho da história saltando em um precipício</w:t>
+      </w:r>
+      <w:r>
+        <w:rPr>
+          <w:sz w:val="20"/>
+          <w:szCs w:val="20"/>
+          <w:lang w:val="pt-BR"/>
+        </w:rPr>
+        <w:t xml:space="preserve"> (a única forma de fechar o jogo)</w:t>
+      </w:r>
+      <w:r>
+        <w:rPr>
+          <w:sz w:val="20"/>
+          <w:szCs w:val="20"/>
+          <w:lang w:val="pt-BR"/>
+        </w:rPr>
+        <w:t>.</w:t>
+      </w:r>
+      <w:bookmarkEnd w:id="17"/>
+      <w:bookmarkEnd w:id="18"/>
       <w:bookmarkEnd w:id="25"/>
+      <w:bookmarkEnd w:id="26"/>
     </w:p>
     <w:p>
       <w:pPr>
@@ -2555,6 +3779,53 @@
           <w:lang w:val="pt-BR"/>
         </w:rPr>
         <w:t xml:space="preserve"> Em termos de UI, ele adotará a mesma estética minimalista e flat que caracteriza os gráficos do jogo.</w:t>
+      </w:r>
+    </w:p>
+    <w:p>
+      <w:pPr>
+        <w:jc w:val="both"/>
+        <w:rPr>
+          <w:sz w:val="20"/>
+          <w:szCs w:val="20"/>
+          <w:lang w:val="pt-BR"/>
+        </w:rPr>
+      </w:pPr>
+    </w:p>
+    <w:p>
+      <w:pPr>
+        <w:jc w:val="both"/>
+        <w:rPr>
+          <w:sz w:val="20"/>
+          <w:szCs w:val="20"/>
+          <w:lang w:val="pt-BR"/>
+        </w:rPr>
+      </w:pPr>
+      <w:r>
+        <w:rPr>
+          <w:sz w:val="20"/>
+          <w:szCs w:val="20"/>
+          <w:lang w:val="pt-BR"/>
+        </w:rPr>
+        <w:tab/>
+        <w:t xml:space="preserve">No que se refere a interfaces de entrada, o jogo contará com o mouse para a seleção de menus </w:t>
+      </w:r>
+      <w:proofErr w:type="spellStart"/>
+      <w:r>
+        <w:rPr>
+          <w:sz w:val="20"/>
+          <w:szCs w:val="20"/>
+          <w:lang w:val="pt-BR"/>
+        </w:rPr>
+        <w:t>eo</w:t>
+      </w:r>
+      <w:proofErr w:type="spellEnd"/>
+      <w:r>
+        <w:rPr>
+          <w:sz w:val="20"/>
+          <w:szCs w:val="20"/>
+          <w:lang w:val="pt-BR"/>
+        </w:rPr>
+        <w:t xml:space="preserve"> teclado. Neste último, serão usadas as teclas direcionais para esquerda e direita para locomoção, o salto ficará por conta da tecla Espaço ou da direcional para cima.</w:t>
       </w:r>
     </w:p>
     <w:p>
@@ -2617,37 +3888,94 @@
     </w:p>
     <w:p>
       <w:pPr>
-        <w:jc w:val="both"/>
-        <w:rPr>
-          <w:rFonts w:ascii="Arial" w:hAnsi="Arial" w:cs="Arial"/>
-          <w:b/>
-          <w:bCs/>
-          <w:lang w:val="pt-BR"/>
-        </w:rPr>
-      </w:pPr>
-    </w:p>
-    <w:p>
-      <w:pPr>
-        <w:jc w:val="both"/>
-        <w:rPr>
-          <w:rFonts w:ascii="Arial" w:hAnsi="Arial" w:cs="Arial"/>
-          <w:b/>
-          <w:bCs/>
-          <w:lang w:val="pt-BR"/>
-        </w:rPr>
-      </w:pPr>
-      <w:bookmarkStart w:id="26" w:name="OLE_LINK21"/>
-      <w:bookmarkStart w:id="27" w:name="OLE_LINK22"/>
-      <w:bookmarkStart w:id="28" w:name="OLE_LINK17"/>
-      <w:bookmarkStart w:id="29" w:name="OLE_LINK18"/>
-      <w:r>
-        <w:rPr>
-          <w:rFonts w:ascii="Arial" w:hAnsi="Arial" w:cs="Arial"/>
-          <w:b/>
-          <w:bCs/>
-          <w:lang w:val="pt-BR"/>
-        </w:rPr>
-        <w:t>4</w:t>
+        <w:ind w:firstLine="284"/>
+        <w:jc w:val="both"/>
+        <w:rPr>
+          <w:sz w:val="20"/>
+          <w:szCs w:val="20"/>
+          <w:lang w:val="pt-BR"/>
+        </w:rPr>
+      </w:pPr>
+    </w:p>
+    <w:p>
+      <w:pPr>
+        <w:ind w:firstLine="284"/>
+        <w:jc w:val="both"/>
+        <w:rPr>
+          <w:sz w:val="20"/>
+          <w:szCs w:val="20"/>
+          <w:lang w:val="pt-BR"/>
+        </w:rPr>
+      </w:pPr>
+      <w:r>
+        <w:rPr>
+          <w:sz w:val="20"/>
+          <w:szCs w:val="20"/>
+          <w:lang w:val="pt-BR"/>
+        </w:rPr>
+        <w:t xml:space="preserve">No final do jogo, o único momento em que o jogador realmente morre ao cai no penhasco, </w:t>
+      </w:r>
+      <w:proofErr w:type="gramStart"/>
+      <w:r>
+        <w:rPr>
+          <w:sz w:val="20"/>
+          <w:szCs w:val="20"/>
+          <w:lang w:val="pt-BR"/>
+        </w:rPr>
+        <w:t>a</w:t>
+      </w:r>
+      <w:proofErr w:type="gramEnd"/>
+      <w:r>
+        <w:rPr>
+          <w:sz w:val="20"/>
+          <w:szCs w:val="20"/>
+          <w:lang w:val="pt-BR"/>
+        </w:rPr>
+        <w:t xml:space="preserve"> tela o </w:t>
+      </w:r>
+      <w:r>
+        <w:rPr>
+          <w:sz w:val="20"/>
+          <w:szCs w:val="20"/>
+          <w:lang w:val="pt-BR"/>
+        </w:rPr>
+        <w:lastRenderedPageBreak/>
+        <w:t>seguirá até que o fundo fique inteiramente branco e os créditos começam a aparecer.</w:t>
+      </w:r>
+    </w:p>
+    <w:p>
+      <w:pPr>
+        <w:jc w:val="both"/>
+        <w:rPr>
+          <w:rFonts w:ascii="Arial" w:hAnsi="Arial" w:cs="Arial"/>
+          <w:b/>
+          <w:bCs/>
+          <w:lang w:val="pt-BR"/>
+        </w:rPr>
+      </w:pPr>
+    </w:p>
+    <w:p>
+      <w:pPr>
+        <w:jc w:val="both"/>
+        <w:rPr>
+          <w:rFonts w:ascii="Arial" w:hAnsi="Arial" w:cs="Arial"/>
+          <w:b/>
+          <w:bCs/>
+          <w:lang w:val="pt-BR"/>
+        </w:rPr>
+      </w:pPr>
+      <w:bookmarkStart w:id="27" w:name="OLE_LINK21"/>
+      <w:bookmarkStart w:id="28" w:name="OLE_LINK22"/>
+      <w:bookmarkStart w:id="29" w:name="OLE_LINK17"/>
+      <w:bookmarkStart w:id="30" w:name="OLE_LINK18"/>
+      <w:r>
+        <w:rPr>
+          <w:rFonts w:ascii="Arial" w:hAnsi="Arial" w:cs="Arial"/>
+          <w:b/>
+          <w:bCs/>
+          <w:lang w:val="pt-BR"/>
+        </w:rPr>
+        <w:t>7</w:t>
       </w:r>
       <w:r>
         <w:rPr>
@@ -2667,112 +3995,165 @@
         </w:rPr>
         <w:t>Conclusão</w:t>
       </w:r>
-    </w:p>
-    <w:bookmarkEnd w:id="7"/>
-    <w:bookmarkEnd w:id="8"/>
-    <w:bookmarkEnd w:id="26"/>
+      <w:r>
+        <w:rPr>
+          <w:rFonts w:ascii="Arial" w:hAnsi="Arial" w:cs="Arial"/>
+          <w:b/>
+          <w:bCs/>
+          <w:lang w:val="pt-BR"/>
+        </w:rPr>
+        <w:t xml:space="preserve"> e trabalhos futuros</w:t>
+      </w:r>
+    </w:p>
+    <w:bookmarkEnd w:id="11"/>
+    <w:bookmarkEnd w:id="12"/>
     <w:bookmarkEnd w:id="27"/>
-    <w:p>
-      <w:pPr>
-        <w:jc w:val="both"/>
-        <w:rPr>
-          <w:sz w:val="20"/>
-          <w:szCs w:val="20"/>
-          <w:lang w:val="pt-BR"/>
-        </w:rPr>
-      </w:pPr>
-    </w:p>
     <w:bookmarkEnd w:id="28"/>
+    <w:p>
+      <w:pPr>
+        <w:jc w:val="both"/>
+        <w:rPr>
+          <w:sz w:val="20"/>
+          <w:szCs w:val="20"/>
+          <w:lang w:val="pt-BR"/>
+        </w:rPr>
+      </w:pPr>
+    </w:p>
     <w:bookmarkEnd w:id="29"/>
-    <w:p>
-      <w:pPr>
-        <w:jc w:val="both"/>
-        <w:rPr>
-          <w:sz w:val="20"/>
-          <w:szCs w:val="20"/>
-          <w:lang w:val="pt-BR"/>
-        </w:rPr>
-      </w:pPr>
-      <w:r>
-        <w:rPr>
-          <w:sz w:val="20"/>
-          <w:szCs w:val="20"/>
-          <w:lang w:val="pt-BR"/>
-        </w:rPr>
-        <w:t xml:space="preserve">Este projeto foi </w:t>
-      </w:r>
-      <w:r>
-        <w:rPr>
-          <w:sz w:val="20"/>
-          <w:szCs w:val="20"/>
-          <w:lang w:val="pt-BR"/>
-        </w:rPr>
-        <w:t>imprescindível para o</w:t>
-      </w:r>
-      <w:r>
-        <w:rPr>
-          <w:sz w:val="20"/>
-          <w:szCs w:val="20"/>
-          <w:lang w:val="pt-BR"/>
-        </w:rPr>
-        <w:t xml:space="preserve"> aprendizado dos autores acerca do processo de criação de um jogo, além de possibilitar o exercício da criatividade e do trabalho em equipe.</w:t>
-      </w:r>
-    </w:p>
-    <w:p>
-      <w:pPr>
-        <w:jc w:val="both"/>
-        <w:rPr>
-          <w:sz w:val="20"/>
-          <w:szCs w:val="20"/>
-          <w:lang w:val="pt-BR"/>
-        </w:rPr>
-      </w:pPr>
-    </w:p>
-    <w:p>
-      <w:pPr>
-        <w:jc w:val="both"/>
-        <w:rPr>
-          <w:sz w:val="20"/>
-          <w:szCs w:val="20"/>
-          <w:lang w:val="pt-BR"/>
-        </w:rPr>
-      </w:pPr>
-      <w:r>
-        <w:rPr>
-          <w:sz w:val="20"/>
-          <w:szCs w:val="20"/>
-          <w:lang w:val="pt-BR"/>
-        </w:rPr>
-        <w:t>The Box será, possivelmente, estendido com novas fases e levado adiante no futuro, com possibilidades de portá-lo para outras plataformas.</w:t>
-      </w:r>
-    </w:p>
-    <w:p>
-      <w:pPr>
-        <w:jc w:val="both"/>
-        <w:rPr>
-          <w:sz w:val="20"/>
-          <w:szCs w:val="20"/>
-          <w:lang w:val="pt-BR"/>
-        </w:rPr>
-      </w:pPr>
-    </w:p>
-    <w:p>
-      <w:pPr>
-        <w:jc w:val="both"/>
-        <w:rPr>
-          <w:rFonts w:ascii="Arial" w:hAnsi="Arial" w:cs="Arial"/>
-          <w:b/>
-          <w:bCs/>
-        </w:rPr>
-      </w:pPr>
-      <w:r>
-        <w:rPr>
-          <w:rFonts w:ascii="Arial" w:hAnsi="Arial" w:cs="Arial"/>
-          <w:b/>
-          <w:bCs/>
-        </w:rPr>
-        <w:t>References</w:t>
-      </w:r>
+    <w:bookmarkEnd w:id="30"/>
+    <w:p>
+      <w:pPr>
+        <w:jc w:val="both"/>
+        <w:rPr>
+          <w:sz w:val="20"/>
+          <w:szCs w:val="20"/>
+          <w:lang w:val="pt-BR"/>
+        </w:rPr>
+      </w:pPr>
+      <w:r>
+        <w:rPr>
+          <w:sz w:val="20"/>
+          <w:szCs w:val="20"/>
+          <w:lang w:val="pt-BR"/>
+        </w:rPr>
+        <w:t>O trabalho apresentou o jogo The Box, mostrando como suas fases exploram os aspectos emocionais e mentais que precedem a morte do protagonista</w:t>
+      </w:r>
+      <w:r>
+        <w:rPr>
+          <w:sz w:val="20"/>
+          <w:szCs w:val="20"/>
+          <w:lang w:val="pt-BR"/>
+        </w:rPr>
+        <w:t>.</w:t>
+      </w:r>
+    </w:p>
+    <w:p>
+      <w:pPr>
+        <w:jc w:val="both"/>
+        <w:rPr>
+          <w:sz w:val="20"/>
+          <w:szCs w:val="20"/>
+          <w:lang w:val="pt-BR"/>
+        </w:rPr>
+      </w:pPr>
+    </w:p>
+    <w:p>
+      <w:pPr>
+        <w:jc w:val="both"/>
+        <w:rPr>
+          <w:sz w:val="20"/>
+          <w:szCs w:val="20"/>
+          <w:lang w:val="pt-BR"/>
+        </w:rPr>
+      </w:pPr>
+      <w:r>
+        <w:rPr>
+          <w:sz w:val="20"/>
+          <w:szCs w:val="20"/>
+          <w:lang w:val="pt-BR"/>
+        </w:rPr>
+        <w:tab/>
+        <w:t xml:space="preserve">Também foi abordado o seu desenvolvimento, utilizando a metodologia em cascata do </w:t>
+      </w:r>
+      <w:proofErr w:type="gramStart"/>
+      <w:r>
+        <w:rPr>
+          <w:sz w:val="20"/>
+          <w:szCs w:val="20"/>
+          <w:lang w:val="pt-BR"/>
+        </w:rPr>
+        <w:t>JavaScript</w:t>
+      </w:r>
+      <w:proofErr w:type="gramEnd"/>
+      <w:r>
+        <w:rPr>
+          <w:sz w:val="20"/>
+          <w:szCs w:val="20"/>
+          <w:lang w:val="pt-BR"/>
+        </w:rPr>
+        <w:t xml:space="preserve"> para manipular o motor do jogo e o canvas do HTML5 para a exibição.</w:t>
+      </w:r>
+    </w:p>
+    <w:p>
+      <w:pPr>
+        <w:jc w:val="both"/>
+        <w:rPr>
+          <w:sz w:val="20"/>
+          <w:szCs w:val="20"/>
+          <w:lang w:val="pt-BR"/>
+        </w:rPr>
+      </w:pPr>
+    </w:p>
+    <w:p>
+      <w:pPr>
+        <w:jc w:val="both"/>
+        <w:rPr>
+          <w:sz w:val="20"/>
+          <w:szCs w:val="20"/>
+          <w:lang w:val="pt-BR"/>
+        </w:rPr>
+      </w:pPr>
+      <w:r>
+        <w:rPr>
+          <w:sz w:val="20"/>
+          <w:szCs w:val="20"/>
+          <w:lang w:val="pt-BR"/>
+        </w:rPr>
+        <w:tab/>
+        <w:t>Deseja-se, após a finalização deste jogo, que ele possa ser adaptado para outras plataformas como dispositivos móveis e que possa ser expandido com novas fases e novos desafios.</w:t>
+      </w:r>
+      <w:bookmarkStart w:id="31" w:name="_GoBack"/>
+      <w:bookmarkEnd w:id="31"/>
+    </w:p>
+    <w:p>
+      <w:pPr>
+        <w:jc w:val="both"/>
+        <w:rPr>
+          <w:sz w:val="20"/>
+          <w:szCs w:val="20"/>
+          <w:lang w:val="pt-BR"/>
+        </w:rPr>
+      </w:pPr>
+    </w:p>
+    <w:p>
+      <w:pPr>
+        <w:jc w:val="both"/>
+        <w:rPr>
+          <w:rFonts w:ascii="Arial" w:hAnsi="Arial" w:cs="Arial"/>
+          <w:b/>
+          <w:bCs/>
+        </w:rPr>
+      </w:pPr>
+      <w:proofErr w:type="spellStart"/>
+      <w:r>
+        <w:rPr>
+          <w:rFonts w:ascii="Arial" w:hAnsi="Arial" w:cs="Arial"/>
+          <w:b/>
+          <w:bCs/>
+        </w:rPr>
+        <w:t>Referências</w:t>
+      </w:r>
+      <w:proofErr w:type="spellEnd"/>
     </w:p>
     <w:p>
       <w:pPr>
@@ -2792,6 +4173,7 @@
         <w:rPr>
           <w:sz w:val="18"/>
           <w:szCs w:val="18"/>
+          <w:lang w:val="pt-BR"/>
         </w:rPr>
       </w:pPr>
       <w:r>
@@ -2837,15 +4219,18 @@
         </w:rPr>
         <w:t xml:space="preserve">. </w:t>
       </w:r>
+      <w:proofErr w:type="spellStart"/>
       <w:r>
         <w:rPr>
           <w:i/>
           <w:iCs/>
           <w:sz w:val="18"/>
           <w:szCs w:val="18"/>
+          <w:lang w:val="pt-BR"/>
         </w:rPr>
         <w:t>Routledge</w:t>
       </w:r>
+      <w:proofErr w:type="spellEnd"/>
     </w:p>
     <w:p>
       <w:pPr>
@@ -2854,6 +4239,7 @@
         <w:rPr>
           <w:sz w:val="18"/>
           <w:szCs w:val="18"/>
+          <w:lang w:val="pt-BR"/>
         </w:rPr>
       </w:pPr>
     </w:p>
@@ -2900,8 +4286,20 @@
           <w:szCs w:val="18"/>
           <w:lang w:val="pt-BR"/>
         </w:rPr>
-        <w:t>Material Design Reference</w:t>
-      </w:r>
+        <w:t xml:space="preserve">Material Design </w:t>
+      </w:r>
+      <w:proofErr w:type="spellStart"/>
+      <w:r>
+        <w:rPr>
+          <w:i/>
+          <w:iCs/>
+          <w:sz w:val="18"/>
+          <w:szCs w:val="18"/>
+          <w:lang w:val="pt-BR"/>
+        </w:rPr>
+        <w:t>Reference</w:t>
+      </w:r>
+      <w:proofErr w:type="spellEnd"/>
       <w:r>
         <w:rPr>
           <w:sz w:val="18"/>
@@ -3414,7 +4812,7 @@
   <w:style w:type="paragraph" w:default="1" w:styleId="Normal">
     <w:name w:val="Normal"/>
     <w:qFormat/>
-    <w:rsid w:val="00FB30F3"/>
+    <w:rsid w:val="001136A6"/>
     <w:rPr>
       <w:sz w:val="24"/>
       <w:szCs w:val="24"/>
@@ -3638,7 +5036,7 @@
   <w:style w:type="paragraph" w:default="1" w:styleId="Normal">
     <w:name w:val="Normal"/>
     <w:qFormat/>
-    <w:rsid w:val="00FB30F3"/>
+    <w:rsid w:val="001136A6"/>
     <w:rPr>
       <w:sz w:val="24"/>
       <w:szCs w:val="24"/>

</xml_diff>